<commit_message>
add how to play
</commit_message>
<xml_diff>
--- a/proposal.docx
+++ b/proposal.docx
@@ -11,21 +11,9 @@
     <w:p/>
     <w:p/>
     <w:p/>
-    <w:p>
-      <w:pPr>
-        <w:rPr>
-          <w:rFonts w:hint="eastAsia"/>
-        </w:rPr>
-      </w:pPr>
-    </w:p>
     <w:p/>
-    <w:p>
-      <w:pPr>
-        <w:rPr>
-          <w:rFonts w:hint="eastAsia"/>
-        </w:rPr>
-      </w:pPr>
-    </w:p>
+    <w:p/>
+    <w:p/>
     <w:p/>
     <w:p>
       <w:pPr>
@@ -121,6 +109,33 @@
     <w:p>
       <w:pPr>
         <w:ind w:firstLineChars="700" w:firstLine="2249"/>
+        <w:rPr>
+          <w:rFonts w:asciiTheme="minorEastAsia" w:hAnsiTheme="minorEastAsia"/>
+          <w:b/>
+          <w:sz w:val="32"/>
+          <w:szCs w:val="32"/>
+          <w:u w:val="single"/>
+        </w:rPr>
+      </w:pPr>
+      <w:r>
+        <w:rPr>
+          <w:rFonts w:asciiTheme="minorEastAsia" w:hAnsiTheme="minorEastAsia"/>
+          <w:b/>
+          <w:sz w:val="32"/>
+          <w:szCs w:val="32"/>
+        </w:rPr>
+        <w:t>班级</w:t>
+      </w:r>
+      <w:r>
+        <w:rPr>
+          <w:rFonts w:asciiTheme="minorEastAsia" w:hAnsiTheme="minorEastAsia" w:hint="eastAsia"/>
+          <w:b/>
+          <w:sz w:val="32"/>
+          <w:szCs w:val="32"/>
+        </w:rPr>
+        <w:t>：</w:t>
+      </w:r>
+      <w:r>
         <w:rPr>
           <w:rFonts w:asciiTheme="minorEastAsia" w:hAnsiTheme="minorEastAsia" w:hint="eastAsia"/>
           <w:b/>
@@ -128,24 +143,17 @@
           <w:szCs w:val="32"/>
           <w:u w:val="single"/>
         </w:rPr>
-      </w:pPr>
+        <w:t xml:space="preserve">   </w:t>
+      </w:r>
       <w:r>
         <w:rPr>
           <w:rFonts w:asciiTheme="minorEastAsia" w:hAnsiTheme="minorEastAsia"/>
           <w:b/>
           <w:sz w:val="32"/>
           <w:szCs w:val="32"/>
-        </w:rPr>
-        <w:t>班级</w:t>
-      </w:r>
-      <w:r>
-        <w:rPr>
-          <w:rFonts w:asciiTheme="minorEastAsia" w:hAnsiTheme="minorEastAsia" w:hint="eastAsia"/>
-          <w:b/>
-          <w:sz w:val="32"/>
-          <w:szCs w:val="32"/>
-        </w:rPr>
-        <w:t>：</w:t>
+          <w:u w:val="single"/>
+        </w:rPr>
+        <w:t xml:space="preserve">  </w:t>
       </w:r>
       <w:r>
         <w:rPr>
@@ -155,7 +163,7 @@
           <w:szCs w:val="32"/>
           <w:u w:val="single"/>
         </w:rPr>
-        <w:t xml:space="preserve">   </w:t>
+        <w:t>软</w:t>
       </w:r>
       <w:r>
         <w:rPr>
@@ -165,9 +173,8 @@
           <w:szCs w:val="32"/>
           <w:u w:val="single"/>
         </w:rPr>
-        <w:t xml:space="preserve">  </w:t>
-      </w:r>
-      <w:proofErr w:type="gramStart"/>
+        <w:t>数</w:t>
+      </w:r>
       <w:r>
         <w:rPr>
           <w:rFonts w:asciiTheme="minorEastAsia" w:hAnsiTheme="minorEastAsia" w:hint="eastAsia"/>
@@ -176,7 +183,7 @@
           <w:szCs w:val="32"/>
           <w:u w:val="single"/>
         </w:rPr>
-        <w:t>软</w:t>
+        <w:t>1402</w:t>
       </w:r>
       <w:r>
         <w:rPr>
@@ -186,9 +193,48 @@
           <w:szCs w:val="32"/>
           <w:u w:val="single"/>
         </w:rPr>
-        <w:t>数</w:t>
-      </w:r>
-      <w:proofErr w:type="gramEnd"/>
+        <w:t xml:space="preserve">     </w:t>
+      </w:r>
+    </w:p>
+    <w:p>
+      <w:pPr>
+        <w:ind w:firstLineChars="700" w:firstLine="2249"/>
+        <w:rPr>
+          <w:rFonts w:asciiTheme="minorEastAsia" w:hAnsiTheme="minorEastAsia"/>
+          <w:b/>
+          <w:sz w:val="32"/>
+          <w:szCs w:val="32"/>
+          <w:u w:val="single"/>
+        </w:rPr>
+      </w:pPr>
+      <w:r>
+        <w:rPr>
+          <w:rFonts w:asciiTheme="minorEastAsia" w:hAnsiTheme="minorEastAsia"/>
+          <w:b/>
+          <w:sz w:val="32"/>
+          <w:szCs w:val="32"/>
+        </w:rPr>
+        <w:t>成员</w:t>
+      </w:r>
+      <w:r>
+        <w:rPr>
+          <w:rFonts w:asciiTheme="minorEastAsia" w:hAnsiTheme="minorEastAsia" w:hint="eastAsia"/>
+          <w:b/>
+          <w:sz w:val="32"/>
+          <w:szCs w:val="32"/>
+        </w:rPr>
+        <w:t>：</w:t>
+      </w:r>
+      <w:r>
+        <w:rPr>
+          <w:rFonts w:asciiTheme="minorEastAsia" w:hAnsiTheme="minorEastAsia"/>
+          <w:b/>
+          <w:sz w:val="32"/>
+          <w:szCs w:val="32"/>
+          <w:u w:val="single"/>
+        </w:rPr>
+        <w:t>潘磊</w:t>
+      </w:r>
       <w:r>
         <w:rPr>
           <w:rFonts w:asciiTheme="minorEastAsia" w:hAnsiTheme="minorEastAsia" w:hint="eastAsia"/>
@@ -197,95 +243,12 @@
           <w:szCs w:val="32"/>
           <w:u w:val="single"/>
         </w:rPr>
-        <w:t>1402</w:t>
-      </w:r>
-      <w:r>
-        <w:rPr>
-          <w:rFonts w:asciiTheme="minorEastAsia" w:hAnsiTheme="minorEastAsia"/>
-          <w:b/>
-          <w:sz w:val="32"/>
-          <w:szCs w:val="32"/>
-          <w:u w:val="single"/>
-        </w:rPr>
-        <w:t xml:space="preserve">     </w:t>
-      </w:r>
-    </w:p>
-    <w:p>
-      <w:pPr>
-        <w:ind w:firstLineChars="700" w:firstLine="2249"/>
-        <w:rPr>
-          <w:rFonts w:asciiTheme="minorEastAsia" w:hAnsiTheme="minorEastAsia"/>
-          <w:b/>
-          <w:sz w:val="32"/>
-          <w:szCs w:val="32"/>
-          <w:u w:val="single"/>
-        </w:rPr>
-      </w:pPr>
-      <w:r>
-        <w:rPr>
-          <w:rFonts w:asciiTheme="minorEastAsia" w:hAnsiTheme="minorEastAsia"/>
-          <w:b/>
-          <w:sz w:val="32"/>
-          <w:szCs w:val="32"/>
-        </w:rPr>
-        <w:t>成员</w:t>
-      </w:r>
-      <w:r>
-        <w:rPr>
-          <w:rFonts w:asciiTheme="minorEastAsia" w:hAnsiTheme="minorEastAsia" w:hint="eastAsia"/>
-          <w:b/>
-          <w:sz w:val="32"/>
-          <w:szCs w:val="32"/>
-        </w:rPr>
-        <w:t>：</w:t>
-      </w:r>
-      <w:r>
-        <w:rPr>
-          <w:rFonts w:asciiTheme="minorEastAsia" w:hAnsiTheme="minorEastAsia"/>
-          <w:b/>
-          <w:sz w:val="32"/>
-          <w:szCs w:val="32"/>
-          <w:u w:val="single"/>
-        </w:rPr>
-        <w:t>潘磊</w:t>
-      </w:r>
-      <w:r>
-        <w:rPr>
-          <w:rFonts w:asciiTheme="minorEastAsia" w:hAnsiTheme="minorEastAsia" w:hint="eastAsia"/>
-          <w:b/>
-          <w:sz w:val="32"/>
-          <w:szCs w:val="32"/>
-          <w:u w:val="single"/>
-        </w:rPr>
-        <w:t xml:space="preserve"> </w:t>
-      </w:r>
-      <w:proofErr w:type="gramStart"/>
-      <w:r>
-        <w:rPr>
-          <w:rFonts w:asciiTheme="minorEastAsia" w:hAnsiTheme="minorEastAsia" w:hint="eastAsia"/>
-          <w:b/>
-          <w:sz w:val="32"/>
-          <w:szCs w:val="32"/>
-          <w:u w:val="single"/>
-        </w:rPr>
-        <w:t>柳博谦</w:t>
-      </w:r>
-      <w:proofErr w:type="gramEnd"/>
-      <w:r>
-        <w:rPr>
-          <w:rFonts w:asciiTheme="minorEastAsia" w:hAnsiTheme="minorEastAsia" w:hint="eastAsia"/>
-          <w:b/>
-          <w:sz w:val="32"/>
-          <w:szCs w:val="32"/>
-          <w:u w:val="single"/>
-        </w:rPr>
-        <w:t xml:space="preserve"> 李若凡</w:t>
-      </w:r>
-    </w:p>
-    <w:p>
-      <w:pPr>
-        <w:rPr>
-          <w:rFonts w:hint="eastAsia"/>
+        <w:t xml:space="preserve"> 柳博谦 李若凡</w:t>
+      </w:r>
+    </w:p>
+    <w:p>
+      <w:pPr>
+        <w:rPr>
           <w:b/>
           <w:szCs w:val="21"/>
         </w:rPr>
@@ -439,7 +402,7 @@
         <w:pStyle w:val="a3"/>
         <w:ind w:left="750" w:firstLineChars="0" w:firstLine="0"/>
         <w:rPr>
-          <w:rFonts w:asciiTheme="majorEastAsia" w:eastAsiaTheme="majorEastAsia" w:hAnsiTheme="majorEastAsia" w:hint="eastAsia"/>
+          <w:rFonts w:asciiTheme="majorEastAsia" w:eastAsiaTheme="majorEastAsia" w:hAnsiTheme="majorEastAsia"/>
           <w:b/>
           <w:sz w:val="36"/>
           <w:szCs w:val="36"/>
@@ -459,7 +422,7 @@
         <w:pStyle w:val="a3"/>
         <w:ind w:left="750" w:firstLineChars="0" w:firstLine="0"/>
         <w:rPr>
-          <w:rFonts w:asciiTheme="majorEastAsia" w:eastAsiaTheme="majorEastAsia" w:hAnsiTheme="majorEastAsia" w:hint="eastAsia"/>
+          <w:rFonts w:asciiTheme="majorEastAsia" w:eastAsiaTheme="majorEastAsia" w:hAnsiTheme="majorEastAsia"/>
           <w:sz w:val="30"/>
           <w:szCs w:val="30"/>
         </w:rPr>
@@ -478,7 +441,7 @@
         <w:pStyle w:val="a3"/>
         <w:ind w:left="750" w:firstLineChars="0" w:firstLine="0"/>
         <w:rPr>
-          <w:rFonts w:asciiTheme="majorEastAsia" w:eastAsiaTheme="majorEastAsia" w:hAnsiTheme="majorEastAsia" w:hint="eastAsia"/>
+          <w:rFonts w:asciiTheme="majorEastAsia" w:eastAsiaTheme="majorEastAsia" w:hAnsiTheme="majorEastAsia"/>
           <w:sz w:val="30"/>
           <w:szCs w:val="30"/>
         </w:rPr>
@@ -497,7 +460,7 @@
         <w:pStyle w:val="a3"/>
         <w:ind w:left="750" w:firstLineChars="0" w:firstLine="0"/>
         <w:rPr>
-          <w:rFonts w:asciiTheme="majorEastAsia" w:eastAsiaTheme="majorEastAsia" w:hAnsiTheme="majorEastAsia" w:hint="eastAsia"/>
+          <w:rFonts w:asciiTheme="majorEastAsia" w:eastAsiaTheme="majorEastAsia" w:hAnsiTheme="majorEastAsia"/>
           <w:sz w:val="30"/>
           <w:szCs w:val="30"/>
         </w:rPr>
@@ -525,7 +488,7 @@
         <w:pStyle w:val="a3"/>
         <w:ind w:left="750" w:firstLineChars="0" w:firstLine="0"/>
         <w:rPr>
-          <w:rFonts w:asciiTheme="majorEastAsia" w:eastAsiaTheme="majorEastAsia" w:hAnsiTheme="majorEastAsia" w:hint="eastAsia"/>
+          <w:rFonts w:asciiTheme="majorEastAsia" w:eastAsiaTheme="majorEastAsia" w:hAnsiTheme="majorEastAsia"/>
           <w:sz w:val="30"/>
           <w:szCs w:val="30"/>
         </w:rPr>
@@ -888,19 +851,35 @@
       <w:pPr>
         <w:ind w:left="750"/>
         <w:rPr>
+          <w:rFonts w:asciiTheme="minorEastAsia" w:hAnsiTheme="minorEastAsia"/>
+          <w:b/>
+          <w:sz w:val="30"/>
+          <w:szCs w:val="30"/>
+        </w:rPr>
+      </w:pPr>
+      <w:r>
+        <w:rPr>
+          <w:rFonts w:asciiTheme="minorEastAsia" w:hAnsiTheme="minorEastAsia"/>
+          <w:sz w:val="30"/>
+          <w:szCs w:val="30"/>
+        </w:rPr>
+        <w:t>怪物的属性完全不同</w:t>
+      </w:r>
+      <w:r>
+        <w:rPr>
           <w:rFonts w:asciiTheme="minorEastAsia" w:hAnsiTheme="minorEastAsia" w:hint="eastAsia"/>
-          <w:b/>
-          <w:sz w:val="30"/>
-          <w:szCs w:val="30"/>
-        </w:rPr>
-      </w:pPr>
+          <w:sz w:val="30"/>
+          <w:szCs w:val="30"/>
+        </w:rPr>
+        <w:t>，</w:t>
+      </w:r>
       <w:r>
         <w:rPr>
           <w:rFonts w:asciiTheme="minorEastAsia" w:hAnsiTheme="minorEastAsia"/>
           <w:sz w:val="30"/>
           <w:szCs w:val="30"/>
         </w:rPr>
-        <w:t>怪物的属性完全不同</w:t>
+        <w:t>需要根据怪物的属性选取不同的布防策略</w:t>
       </w:r>
       <w:r>
         <w:rPr>
@@ -908,7 +887,7 @@
           <w:sz w:val="30"/>
           <w:szCs w:val="30"/>
         </w:rPr>
-        <w:t>，</w:t>
+        <w:t>。</w:t>
       </w:r>
       <w:r>
         <w:rPr>
@@ -916,7 +895,7 @@
           <w:sz w:val="30"/>
           <w:szCs w:val="30"/>
         </w:rPr>
-        <w:t>需要根据怪物的属性选取不同的布防策略</w:t>
+        <w:t>或者根据怪的属性选取人物组合和合理的防守设施</w:t>
       </w:r>
       <w:r>
         <w:rPr>
@@ -924,41 +903,7 @@
           <w:sz w:val="30"/>
           <w:szCs w:val="30"/>
         </w:rPr>
-        <w:t>。</w:t>
-      </w:r>
-      <w:r>
-        <w:rPr>
-          <w:rFonts w:asciiTheme="minorEastAsia" w:hAnsiTheme="minorEastAsia"/>
-          <w:sz w:val="30"/>
-          <w:szCs w:val="30"/>
-        </w:rPr>
-        <w:t>或者根据怪的属性选取人物组合和合理的防守设施</w:t>
-      </w:r>
-      <w:r>
-        <w:rPr>
-          <w:rFonts w:asciiTheme="minorEastAsia" w:hAnsiTheme="minorEastAsia" w:hint="eastAsia"/>
-          <w:sz w:val="30"/>
-          <w:szCs w:val="30"/>
-        </w:rPr>
-        <w:t>。</w:t>
-      </w:r>
-      <w:proofErr w:type="gramStart"/>
-      <w:r>
-        <w:rPr>
-          <w:rFonts w:asciiTheme="minorEastAsia" w:hAnsiTheme="minorEastAsia" w:hint="eastAsia"/>
-          <w:sz w:val="30"/>
-          <w:szCs w:val="30"/>
-        </w:rPr>
-        <w:t>大部分塔防游戏</w:t>
-      </w:r>
-      <w:proofErr w:type="gramEnd"/>
-      <w:r>
-        <w:rPr>
-          <w:rFonts w:asciiTheme="minorEastAsia" w:hAnsiTheme="minorEastAsia" w:hint="eastAsia"/>
-          <w:sz w:val="30"/>
-          <w:szCs w:val="30"/>
-        </w:rPr>
-        <w:t>防守方的防守装备都是有一个圆形的攻击范围，进入这个范围的敌人会受到攻击。在这款游戏中则不同，每一个防守装置都有着自己独特的特点。</w:t>
+        <w:t>。大部分塔防游戏防守方的防守装备都是有一个圆形的攻击范围，进入这个范围的敌人会受到攻击。在这款游戏中则不同，每一个防守装置都有着自己独特的特点。</w:t>
       </w:r>
     </w:p>
     <w:p>
@@ -1019,6 +964,73 @@
         <w:rPr>
           <w:rFonts w:hint="eastAsia"/>
         </w:rPr>
+        <w:t>玩法简要</w:t>
+      </w:r>
+      <w:r>
+        <w:rPr>
+          <w:rFonts w:hint="eastAsia"/>
+        </w:rPr>
+        <w:t>介绍：</w:t>
+      </w:r>
+    </w:p>
+    <w:p>
+      <w:pPr>
+        <w:rPr>
+          <w:rFonts w:hint="eastAsia"/>
+          <w:sz w:val="30"/>
+          <w:szCs w:val="30"/>
+        </w:rPr>
+      </w:pPr>
+      <w:r>
+        <w:rPr>
+          <w:rFonts w:hint="eastAsia"/>
+          <w:sz w:val="30"/>
+          <w:szCs w:val="30"/>
+        </w:rPr>
+        <w:t>地图的</w:t>
+      </w:r>
+      <w:r>
+        <w:rPr>
+          <w:rFonts w:hint="eastAsia"/>
+          <w:sz w:val="30"/>
+          <w:szCs w:val="30"/>
+        </w:rPr>
+        <w:t>中央坐落主城，主城的周围有一条河流和两条道路，在较远的地方有战争迷雾覆盖。在白天，主城内可以进行生产工作，在夜晚有敌人来袭，主城是敌人袭击的直接目标，也是防御建筑之一</w:t>
+      </w:r>
+      <w:r>
+        <w:rPr>
+          <w:rFonts w:hint="eastAsia"/>
+          <w:sz w:val="30"/>
+          <w:szCs w:val="30"/>
+        </w:rPr>
+        <w:t>。有三名英雄参与所有过程，在白天他们能够出城收集战利品和资源，也可以在主城加速生产，在夜晚，他们能出城打击敌人，与防御设施进行配合</w:t>
+      </w:r>
+      <w:r>
+        <w:rPr>
+          <w:rFonts w:hint="eastAsia"/>
+          <w:sz w:val="30"/>
+          <w:szCs w:val="30"/>
+        </w:rPr>
+        <w:t>。</w:t>
+      </w:r>
+      <w:r>
+        <w:rPr>
+          <w:rFonts w:hint="eastAsia"/>
+          <w:sz w:val="30"/>
+          <w:szCs w:val="30"/>
+        </w:rPr>
+        <w:t>随着资源的丰富，玩家可以选择修建更多的防御设施，强化设施防御，也可以选择增强自身能力。</w:t>
+      </w:r>
+    </w:p>
+    <w:p>
+      <w:pPr>
+        <w:pStyle w:val="2"/>
+      </w:pPr>
+      <w:r>
+        <w:rPr>
+          <w:rFonts w:hint="eastAsia"/>
+        </w:rPr>
+        <w:lastRenderedPageBreak/>
         <w:t>经济单位：</w:t>
       </w:r>
     </w:p>
@@ -1081,25 +1093,7 @@
           <w:sz w:val="30"/>
           <w:szCs w:val="30"/>
         </w:rPr>
-        <w:t>或者</w:t>
-      </w:r>
-      <w:proofErr w:type="gramStart"/>
-      <w:r>
-        <w:rPr>
-          <w:rFonts w:hint="eastAsia"/>
-          <w:sz w:val="30"/>
-          <w:szCs w:val="30"/>
-        </w:rPr>
-        <w:t>击</w:t>
-      </w:r>
-      <w:proofErr w:type="gramEnd"/>
-      <w:r>
-        <w:rPr>
-          <w:rFonts w:hint="eastAsia"/>
-          <w:sz w:val="30"/>
-          <w:szCs w:val="30"/>
-        </w:rPr>
-        <w:t>杀敌人获得。</w:t>
+        <w:t>或者击杀敌人获得。</w:t>
       </w:r>
     </w:p>
     <w:p>
@@ -1262,95 +1256,936 @@
           <w:sz w:val="30"/>
           <w:szCs w:val="30"/>
         </w:rPr>
+        <w:tab/>
+      </w:r>
+      <w:r>
+        <w:rPr>
+          <w:rFonts w:hint="eastAsia"/>
+          <w:sz w:val="30"/>
+          <w:szCs w:val="30"/>
+        </w:rPr>
+        <w:t>矿石：资源</w:t>
+      </w:r>
+    </w:p>
+    <w:p>
+      <w:pPr>
+        <w:rPr>
+          <w:sz w:val="30"/>
+          <w:szCs w:val="30"/>
+        </w:rPr>
+      </w:pPr>
+      <w:r>
+        <w:rPr>
+          <w:sz w:val="30"/>
+          <w:szCs w:val="30"/>
+        </w:rPr>
+        <w:tab/>
+      </w:r>
+      <w:r>
+        <w:rPr>
+          <w:rFonts w:hint="eastAsia"/>
+          <w:sz w:val="30"/>
+          <w:szCs w:val="30"/>
+        </w:rPr>
+        <w:t>煤炭：燃料</w:t>
+      </w:r>
+    </w:p>
+    <w:p>
+      <w:pPr>
+        <w:rPr>
+          <w:sz w:val="30"/>
+          <w:szCs w:val="30"/>
+        </w:rPr>
+      </w:pPr>
+      <w:r>
+        <w:rPr>
+          <w:rFonts w:hint="eastAsia"/>
+          <w:sz w:val="30"/>
+          <w:szCs w:val="30"/>
+        </w:rPr>
+        <w:t>元素生产：</w:t>
+      </w:r>
+    </w:p>
+    <w:p>
+      <w:pPr>
+        <w:rPr>
+          <w:sz w:val="30"/>
+          <w:szCs w:val="30"/>
+        </w:rPr>
+      </w:pPr>
+      <w:r>
+        <w:rPr>
+          <w:rFonts w:hint="eastAsia"/>
+          <w:sz w:val="30"/>
+          <w:szCs w:val="30"/>
+        </w:rPr>
+        <w:t>木头</w:t>
+      </w:r>
+      <w:r>
+        <w:rPr>
+          <w:rFonts w:hint="eastAsia"/>
+          <w:sz w:val="30"/>
+          <w:szCs w:val="30"/>
+        </w:rPr>
+        <w:t>*300+</w:t>
+      </w:r>
+      <w:r>
+        <w:rPr>
+          <w:rFonts w:hint="eastAsia"/>
+          <w:sz w:val="30"/>
+          <w:szCs w:val="30"/>
+        </w:rPr>
+        <w:t>火炉</w:t>
+      </w:r>
+      <w:r>
+        <w:rPr>
+          <w:rFonts w:hint="eastAsia"/>
+          <w:sz w:val="30"/>
+          <w:szCs w:val="30"/>
+        </w:rPr>
+        <w:t>+</w:t>
+      </w:r>
+      <w:r>
+        <w:rPr>
+          <w:rFonts w:hint="eastAsia"/>
+          <w:sz w:val="30"/>
+          <w:szCs w:val="30"/>
+        </w:rPr>
+        <w:t>元气</w:t>
+      </w:r>
+      <w:r>
+        <w:rPr>
+          <w:rFonts w:hint="eastAsia"/>
+          <w:sz w:val="30"/>
+          <w:szCs w:val="30"/>
+        </w:rPr>
+        <w:t>*300=</w:t>
+      </w:r>
+      <w:r>
+        <w:rPr>
+          <w:rFonts w:hint="eastAsia"/>
+          <w:sz w:val="30"/>
+          <w:szCs w:val="30"/>
+        </w:rPr>
+        <w:t>火元素</w:t>
+      </w:r>
+      <w:r>
+        <w:rPr>
+          <w:rFonts w:hint="eastAsia"/>
+          <w:sz w:val="30"/>
+          <w:szCs w:val="30"/>
+        </w:rPr>
+        <w:t>*1+</w:t>
+      </w:r>
+      <w:r>
+        <w:rPr>
+          <w:rFonts w:hint="eastAsia"/>
+          <w:sz w:val="30"/>
+          <w:szCs w:val="30"/>
+        </w:rPr>
+        <w:t>风元素</w:t>
+      </w:r>
+      <w:r>
+        <w:rPr>
+          <w:rFonts w:hint="eastAsia"/>
+          <w:sz w:val="30"/>
+          <w:szCs w:val="30"/>
+        </w:rPr>
+        <w:t>*2</w:t>
+      </w:r>
+    </w:p>
+    <w:p>
+      <w:pPr>
+        <w:rPr>
+          <w:sz w:val="30"/>
+          <w:szCs w:val="30"/>
+        </w:rPr>
+      </w:pPr>
+      <w:r>
+        <w:rPr>
+          <w:rFonts w:hint="eastAsia"/>
+          <w:sz w:val="30"/>
+          <w:szCs w:val="30"/>
+        </w:rPr>
+        <w:t>煤炭</w:t>
+      </w:r>
+      <w:r>
+        <w:rPr>
+          <w:rFonts w:hint="eastAsia"/>
+          <w:sz w:val="30"/>
+          <w:szCs w:val="30"/>
+        </w:rPr>
+        <w:t>*100+</w:t>
+      </w:r>
+      <w:r>
+        <w:rPr>
+          <w:rFonts w:hint="eastAsia"/>
+          <w:sz w:val="30"/>
+          <w:szCs w:val="30"/>
+        </w:rPr>
+        <w:t>火炉</w:t>
+      </w:r>
+      <w:r>
+        <w:rPr>
+          <w:rFonts w:hint="eastAsia"/>
+          <w:sz w:val="30"/>
+          <w:szCs w:val="30"/>
+        </w:rPr>
+        <w:t>+</w:t>
+      </w:r>
+      <w:r>
+        <w:rPr>
+          <w:rFonts w:hint="eastAsia"/>
+          <w:sz w:val="30"/>
+          <w:szCs w:val="30"/>
+        </w:rPr>
+        <w:t>元气</w:t>
+      </w:r>
+      <w:r>
+        <w:rPr>
+          <w:rFonts w:hint="eastAsia"/>
+          <w:sz w:val="30"/>
+          <w:szCs w:val="30"/>
+        </w:rPr>
+        <w:t>*300=</w:t>
+      </w:r>
+      <w:r>
+        <w:rPr>
+          <w:rFonts w:hint="eastAsia"/>
+          <w:sz w:val="30"/>
+          <w:szCs w:val="30"/>
+        </w:rPr>
+        <w:t>火元素</w:t>
+      </w:r>
+      <w:r>
+        <w:rPr>
+          <w:rFonts w:hint="eastAsia"/>
+          <w:sz w:val="30"/>
+          <w:szCs w:val="30"/>
+        </w:rPr>
+        <w:t>*2+</w:t>
+      </w:r>
+      <w:r>
+        <w:rPr>
+          <w:rFonts w:hint="eastAsia"/>
+          <w:sz w:val="30"/>
+          <w:szCs w:val="30"/>
+        </w:rPr>
+        <w:t>风元素</w:t>
+      </w:r>
+      <w:r>
+        <w:rPr>
+          <w:rFonts w:hint="eastAsia"/>
+          <w:sz w:val="30"/>
+          <w:szCs w:val="30"/>
+        </w:rPr>
+        <w:t>*1</w:t>
+      </w:r>
+    </w:p>
+    <w:p>
+      <w:pPr>
+        <w:rPr>
+          <w:sz w:val="30"/>
+          <w:szCs w:val="30"/>
+        </w:rPr>
+      </w:pPr>
+      <w:r>
+        <w:rPr>
+          <w:rFonts w:hint="eastAsia"/>
+          <w:sz w:val="30"/>
+          <w:szCs w:val="30"/>
+        </w:rPr>
+        <w:t>木头</w:t>
+      </w:r>
+      <w:r>
+        <w:rPr>
+          <w:rFonts w:hint="eastAsia"/>
+          <w:sz w:val="30"/>
+          <w:szCs w:val="30"/>
+        </w:rPr>
+        <w:t>*100+</w:t>
+      </w:r>
+      <w:r>
+        <w:rPr>
+          <w:rFonts w:hint="eastAsia"/>
+          <w:sz w:val="30"/>
+          <w:szCs w:val="30"/>
+        </w:rPr>
+        <w:t>水井</w:t>
+      </w:r>
+      <w:r>
+        <w:rPr>
+          <w:rFonts w:hint="eastAsia"/>
+          <w:sz w:val="30"/>
+          <w:szCs w:val="30"/>
+        </w:rPr>
+        <w:t>+</w:t>
+      </w:r>
+      <w:r>
+        <w:rPr>
+          <w:rFonts w:hint="eastAsia"/>
+          <w:sz w:val="30"/>
+          <w:szCs w:val="30"/>
+        </w:rPr>
+        <w:t>元气</w:t>
+      </w:r>
+      <w:r>
+        <w:rPr>
+          <w:rFonts w:hint="eastAsia"/>
+          <w:sz w:val="30"/>
+          <w:szCs w:val="30"/>
+        </w:rPr>
+        <w:t>*100=</w:t>
+      </w:r>
+      <w:r>
+        <w:rPr>
+          <w:rFonts w:hint="eastAsia"/>
+          <w:sz w:val="30"/>
+          <w:szCs w:val="30"/>
+        </w:rPr>
+        <w:t>水元素</w:t>
+      </w:r>
+      <w:r>
+        <w:rPr>
+          <w:rFonts w:hint="eastAsia"/>
+          <w:sz w:val="30"/>
+          <w:szCs w:val="30"/>
+        </w:rPr>
+        <w:t>*1</w:t>
+      </w:r>
+    </w:p>
+    <w:p>
+      <w:pPr>
+        <w:rPr>
+          <w:sz w:val="30"/>
+          <w:szCs w:val="30"/>
+        </w:rPr>
+      </w:pPr>
+      <w:r>
+        <w:rPr>
+          <w:rFonts w:hint="eastAsia"/>
+          <w:sz w:val="30"/>
+          <w:szCs w:val="30"/>
+        </w:rPr>
+        <w:t>煤炭</w:t>
+      </w:r>
+      <w:r>
+        <w:rPr>
+          <w:rFonts w:hint="eastAsia"/>
+          <w:sz w:val="30"/>
+          <w:szCs w:val="30"/>
+        </w:rPr>
+        <w:t>*100+</w:t>
+      </w:r>
+      <w:r>
+        <w:rPr>
+          <w:rFonts w:hint="eastAsia"/>
+          <w:sz w:val="30"/>
+          <w:szCs w:val="30"/>
+        </w:rPr>
+        <w:t>水井</w:t>
+      </w:r>
+      <w:r>
+        <w:rPr>
+          <w:rFonts w:hint="eastAsia"/>
+          <w:sz w:val="30"/>
+          <w:szCs w:val="30"/>
+        </w:rPr>
+        <w:t>+</w:t>
+      </w:r>
+      <w:r>
+        <w:rPr>
+          <w:rFonts w:hint="eastAsia"/>
+          <w:sz w:val="30"/>
+          <w:szCs w:val="30"/>
+        </w:rPr>
+        <w:t>元气</w:t>
+      </w:r>
+      <w:r>
+        <w:rPr>
+          <w:rFonts w:hint="eastAsia"/>
+          <w:sz w:val="30"/>
+          <w:szCs w:val="30"/>
+        </w:rPr>
+        <w:t>*300=</w:t>
+      </w:r>
+      <w:r>
+        <w:rPr>
+          <w:rFonts w:hint="eastAsia"/>
+          <w:sz w:val="30"/>
+          <w:szCs w:val="30"/>
+        </w:rPr>
+        <w:t>水元素</w:t>
+      </w:r>
+      <w:r>
+        <w:rPr>
+          <w:rFonts w:hint="eastAsia"/>
+          <w:sz w:val="30"/>
+          <w:szCs w:val="30"/>
+        </w:rPr>
+        <w:t>*3</w:t>
+      </w:r>
+    </w:p>
+    <w:p>
+      <w:pPr>
+        <w:rPr>
+          <w:sz w:val="30"/>
+          <w:szCs w:val="30"/>
+        </w:rPr>
+      </w:pPr>
+      <w:r>
+        <w:rPr>
+          <w:rFonts w:hint="eastAsia"/>
+          <w:sz w:val="30"/>
+          <w:szCs w:val="30"/>
+        </w:rPr>
+        <w:t>木头</w:t>
+      </w:r>
+      <w:r>
+        <w:rPr>
+          <w:rFonts w:hint="eastAsia"/>
+          <w:sz w:val="30"/>
+          <w:szCs w:val="30"/>
+        </w:rPr>
+        <w:t>*300+</w:t>
+      </w:r>
+      <w:r>
+        <w:rPr>
+          <w:rFonts w:hint="eastAsia"/>
+          <w:sz w:val="30"/>
+          <w:szCs w:val="30"/>
+        </w:rPr>
+        <w:t>矿石</w:t>
+      </w:r>
+      <w:r>
+        <w:rPr>
+          <w:rFonts w:hint="eastAsia"/>
+          <w:sz w:val="30"/>
+          <w:szCs w:val="30"/>
+        </w:rPr>
+        <w:t>*300+</w:t>
+      </w:r>
+      <w:r>
+        <w:rPr>
+          <w:rFonts w:hint="eastAsia"/>
+          <w:sz w:val="30"/>
+          <w:szCs w:val="30"/>
+        </w:rPr>
+        <w:t>铁炉</w:t>
+      </w:r>
+      <w:r>
+        <w:rPr>
+          <w:rFonts w:hint="eastAsia"/>
+          <w:sz w:val="30"/>
+          <w:szCs w:val="30"/>
+        </w:rPr>
+        <w:t>+</w:t>
+      </w:r>
+      <w:r>
+        <w:rPr>
+          <w:rFonts w:hint="eastAsia"/>
+          <w:sz w:val="30"/>
+          <w:szCs w:val="30"/>
+        </w:rPr>
+        <w:t>元气</w:t>
+      </w:r>
+      <w:r>
+        <w:rPr>
+          <w:rFonts w:hint="eastAsia"/>
+          <w:sz w:val="30"/>
+          <w:szCs w:val="30"/>
+        </w:rPr>
+        <w:t>*300=</w:t>
+      </w:r>
+      <w:r>
+        <w:rPr>
+          <w:rFonts w:hint="eastAsia"/>
+          <w:sz w:val="30"/>
+          <w:szCs w:val="30"/>
+        </w:rPr>
+        <w:t>土元素</w:t>
+      </w:r>
+      <w:r>
+        <w:rPr>
+          <w:rFonts w:hint="eastAsia"/>
+          <w:sz w:val="30"/>
+          <w:szCs w:val="30"/>
+        </w:rPr>
+        <w:t>*2+</w:t>
+      </w:r>
+      <w:r>
+        <w:rPr>
+          <w:rFonts w:hint="eastAsia"/>
+          <w:sz w:val="30"/>
+          <w:szCs w:val="30"/>
+        </w:rPr>
+        <w:t>金元素</w:t>
+      </w:r>
+      <w:r>
+        <w:rPr>
+          <w:rFonts w:hint="eastAsia"/>
+          <w:sz w:val="30"/>
+          <w:szCs w:val="30"/>
+        </w:rPr>
+        <w:t>*1</w:t>
+      </w:r>
+    </w:p>
+    <w:p>
+      <w:pPr>
+        <w:rPr>
+          <w:sz w:val="30"/>
+          <w:szCs w:val="30"/>
+        </w:rPr>
+      </w:pPr>
+      <w:r>
+        <w:rPr>
+          <w:rFonts w:hint="eastAsia"/>
+          <w:sz w:val="30"/>
+          <w:szCs w:val="30"/>
+        </w:rPr>
+        <w:t>木头</w:t>
+      </w:r>
+      <w:r>
+        <w:rPr>
+          <w:rFonts w:hint="eastAsia"/>
+          <w:sz w:val="30"/>
+          <w:szCs w:val="30"/>
+        </w:rPr>
+        <w:t>*300+</w:t>
+      </w:r>
+      <w:r>
+        <w:rPr>
+          <w:rFonts w:hint="eastAsia"/>
+          <w:sz w:val="30"/>
+          <w:szCs w:val="30"/>
+        </w:rPr>
+        <w:t>石头</w:t>
+      </w:r>
+      <w:r>
+        <w:rPr>
+          <w:rFonts w:hint="eastAsia"/>
+          <w:sz w:val="30"/>
+          <w:szCs w:val="30"/>
+        </w:rPr>
+        <w:t>*300+</w:t>
+      </w:r>
+      <w:r>
+        <w:rPr>
+          <w:rFonts w:hint="eastAsia"/>
+          <w:sz w:val="30"/>
+          <w:szCs w:val="30"/>
+        </w:rPr>
+        <w:t>铁炉</w:t>
+      </w:r>
+      <w:r>
+        <w:rPr>
+          <w:rFonts w:hint="eastAsia"/>
+          <w:sz w:val="30"/>
+          <w:szCs w:val="30"/>
+        </w:rPr>
+        <w:t>+</w:t>
+      </w:r>
+      <w:r>
+        <w:rPr>
+          <w:rFonts w:hint="eastAsia"/>
+          <w:sz w:val="30"/>
+          <w:szCs w:val="30"/>
+        </w:rPr>
+        <w:t>元气</w:t>
+      </w:r>
+      <w:r>
+        <w:rPr>
+          <w:rFonts w:hint="eastAsia"/>
+          <w:sz w:val="30"/>
+          <w:szCs w:val="30"/>
+        </w:rPr>
+        <w:t>*300=</w:t>
+      </w:r>
+      <w:r>
+        <w:rPr>
+          <w:rFonts w:hint="eastAsia"/>
+          <w:sz w:val="30"/>
+          <w:szCs w:val="30"/>
+        </w:rPr>
+        <w:t>土元素</w:t>
+      </w:r>
+      <w:r>
+        <w:rPr>
+          <w:rFonts w:hint="eastAsia"/>
+          <w:sz w:val="30"/>
+          <w:szCs w:val="30"/>
+        </w:rPr>
+        <w:t>*2+</w:t>
+      </w:r>
+      <w:r>
+        <w:rPr>
+          <w:rFonts w:hint="eastAsia"/>
+          <w:sz w:val="30"/>
+          <w:szCs w:val="30"/>
+        </w:rPr>
+        <w:t>风元素</w:t>
+      </w:r>
+      <w:r>
+        <w:rPr>
+          <w:rFonts w:hint="eastAsia"/>
+          <w:sz w:val="30"/>
+          <w:szCs w:val="30"/>
+        </w:rPr>
+        <w:t>*1</w:t>
+      </w:r>
+    </w:p>
+    <w:p>
+      <w:pPr>
+        <w:rPr>
+          <w:sz w:val="30"/>
+          <w:szCs w:val="30"/>
+        </w:rPr>
+      </w:pPr>
+      <w:r>
+        <w:rPr>
+          <w:rFonts w:hint="eastAsia"/>
+          <w:sz w:val="30"/>
+          <w:szCs w:val="30"/>
+        </w:rPr>
+        <w:t>煤炭</w:t>
+      </w:r>
+      <w:r>
+        <w:rPr>
+          <w:rFonts w:hint="eastAsia"/>
+          <w:sz w:val="30"/>
+          <w:szCs w:val="30"/>
+        </w:rPr>
+        <w:t>*100+</w:t>
+      </w:r>
+      <w:r>
+        <w:rPr>
+          <w:rFonts w:hint="eastAsia"/>
+          <w:sz w:val="30"/>
+          <w:szCs w:val="30"/>
+        </w:rPr>
+        <w:t>矿石</w:t>
+      </w:r>
+      <w:r>
+        <w:rPr>
+          <w:rFonts w:hint="eastAsia"/>
+          <w:sz w:val="30"/>
+          <w:szCs w:val="30"/>
+        </w:rPr>
+        <w:t>*300+</w:t>
+      </w:r>
+      <w:r>
+        <w:rPr>
+          <w:rFonts w:hint="eastAsia"/>
+          <w:sz w:val="30"/>
+          <w:szCs w:val="30"/>
+        </w:rPr>
+        <w:t>铁炉</w:t>
+      </w:r>
+      <w:r>
+        <w:rPr>
+          <w:rFonts w:hint="eastAsia"/>
+          <w:sz w:val="30"/>
+          <w:szCs w:val="30"/>
+        </w:rPr>
+        <w:t>+</w:t>
+      </w:r>
+      <w:r>
+        <w:rPr>
+          <w:rFonts w:hint="eastAsia"/>
+          <w:sz w:val="30"/>
+          <w:szCs w:val="30"/>
+        </w:rPr>
+        <w:t>元气</w:t>
+      </w:r>
+      <w:r>
+        <w:rPr>
+          <w:rFonts w:hint="eastAsia"/>
+          <w:sz w:val="30"/>
+          <w:szCs w:val="30"/>
+        </w:rPr>
+        <w:t>*300=</w:t>
+      </w:r>
+      <w:r>
+        <w:rPr>
+          <w:rFonts w:hint="eastAsia"/>
+          <w:sz w:val="30"/>
+          <w:szCs w:val="30"/>
+        </w:rPr>
+        <w:t>土元素</w:t>
+      </w:r>
+      <w:r>
+        <w:rPr>
+          <w:rFonts w:hint="eastAsia"/>
+          <w:sz w:val="30"/>
+          <w:szCs w:val="30"/>
+        </w:rPr>
+        <w:t>*1+</w:t>
+      </w:r>
+      <w:r>
+        <w:rPr>
+          <w:rFonts w:hint="eastAsia"/>
+          <w:sz w:val="30"/>
+          <w:szCs w:val="30"/>
+        </w:rPr>
+        <w:t>金元素</w:t>
+      </w:r>
+      <w:r>
+        <w:rPr>
+          <w:rFonts w:hint="eastAsia"/>
+          <w:sz w:val="30"/>
+          <w:szCs w:val="30"/>
+        </w:rPr>
+        <w:t>*2</w:t>
+      </w:r>
+    </w:p>
+    <w:p>
+      <w:pPr>
+        <w:rPr>
+          <w:sz w:val="30"/>
+          <w:szCs w:val="30"/>
+        </w:rPr>
+      </w:pPr>
+      <w:r>
+        <w:rPr>
+          <w:rFonts w:hint="eastAsia"/>
+          <w:sz w:val="30"/>
+          <w:szCs w:val="30"/>
+        </w:rPr>
+        <w:t>煤炭</w:t>
+      </w:r>
+      <w:r>
+        <w:rPr>
+          <w:rFonts w:hint="eastAsia"/>
+          <w:sz w:val="30"/>
+          <w:szCs w:val="30"/>
+        </w:rPr>
+        <w:t>*100+</w:t>
+      </w:r>
+      <w:r>
+        <w:rPr>
+          <w:rFonts w:hint="eastAsia"/>
+          <w:sz w:val="30"/>
+          <w:szCs w:val="30"/>
+        </w:rPr>
+        <w:t>石头</w:t>
+      </w:r>
+      <w:r>
+        <w:rPr>
+          <w:rFonts w:hint="eastAsia"/>
+          <w:sz w:val="30"/>
+          <w:szCs w:val="30"/>
+        </w:rPr>
+        <w:t>*300+</w:t>
+      </w:r>
+      <w:r>
+        <w:rPr>
+          <w:rFonts w:hint="eastAsia"/>
+          <w:sz w:val="30"/>
+          <w:szCs w:val="30"/>
+        </w:rPr>
+        <w:t>铁炉</w:t>
+      </w:r>
+      <w:r>
+        <w:rPr>
+          <w:rFonts w:hint="eastAsia"/>
+          <w:sz w:val="30"/>
+          <w:szCs w:val="30"/>
+        </w:rPr>
+        <w:t>+</w:t>
+      </w:r>
+      <w:r>
+        <w:rPr>
+          <w:rFonts w:hint="eastAsia"/>
+          <w:sz w:val="30"/>
+          <w:szCs w:val="30"/>
+        </w:rPr>
+        <w:t>元气</w:t>
+      </w:r>
+      <w:r>
+        <w:rPr>
+          <w:rFonts w:hint="eastAsia"/>
+          <w:sz w:val="30"/>
+          <w:szCs w:val="30"/>
+        </w:rPr>
+        <w:t>*300=</w:t>
+      </w:r>
+      <w:r>
+        <w:rPr>
+          <w:rFonts w:hint="eastAsia"/>
+          <w:sz w:val="30"/>
+          <w:szCs w:val="30"/>
+        </w:rPr>
+        <w:t>土元素</w:t>
+      </w:r>
+      <w:r>
+        <w:rPr>
+          <w:rFonts w:hint="eastAsia"/>
+          <w:sz w:val="30"/>
+          <w:szCs w:val="30"/>
+        </w:rPr>
+        <w:t>*2+</w:t>
+      </w:r>
+      <w:r>
+        <w:rPr>
+          <w:rFonts w:hint="eastAsia"/>
+          <w:sz w:val="30"/>
+          <w:szCs w:val="30"/>
+        </w:rPr>
+        <w:t>风元素</w:t>
+      </w:r>
+      <w:r>
+        <w:rPr>
+          <w:rFonts w:hint="eastAsia"/>
+          <w:sz w:val="30"/>
+          <w:szCs w:val="30"/>
+        </w:rPr>
+        <w:t>*1</w:t>
+      </w:r>
+    </w:p>
+    <w:p>
+      <w:pPr>
+        <w:rPr>
+          <w:sz w:val="30"/>
+          <w:szCs w:val="30"/>
+        </w:rPr>
+      </w:pPr>
+      <w:r>
+        <w:rPr>
+          <w:rFonts w:hint="eastAsia"/>
+          <w:sz w:val="30"/>
+          <w:szCs w:val="30"/>
+        </w:rPr>
+        <w:t>元气</w:t>
+      </w:r>
+      <w:r>
+        <w:rPr>
+          <w:rFonts w:hint="eastAsia"/>
+          <w:sz w:val="30"/>
+          <w:szCs w:val="30"/>
+        </w:rPr>
+        <w:t>*200+</w:t>
+      </w:r>
+      <w:r>
+        <w:rPr>
+          <w:rFonts w:hint="eastAsia"/>
+          <w:sz w:val="30"/>
+          <w:szCs w:val="30"/>
+        </w:rPr>
+        <w:t>祭坛</w:t>
+      </w:r>
+      <w:r>
+        <w:rPr>
+          <w:rFonts w:hint="eastAsia"/>
+          <w:sz w:val="30"/>
+          <w:szCs w:val="30"/>
+        </w:rPr>
+        <w:t>=</w:t>
+      </w:r>
+      <w:r>
+        <w:rPr>
+          <w:rFonts w:hint="eastAsia"/>
+          <w:sz w:val="30"/>
+          <w:szCs w:val="30"/>
+        </w:rPr>
+        <w:t>任意元素</w:t>
+      </w:r>
+      <w:r>
+        <w:rPr>
+          <w:rFonts w:hint="eastAsia"/>
+          <w:sz w:val="30"/>
+          <w:szCs w:val="30"/>
+        </w:rPr>
+        <w:t>*1</w:t>
+      </w:r>
+      <w:r>
+        <w:rPr>
+          <w:rFonts w:hint="eastAsia"/>
+          <w:sz w:val="30"/>
+          <w:szCs w:val="30"/>
+        </w:rPr>
+        <w:t>（每次献祭之后需要的元素</w:t>
+      </w:r>
+      <w:r>
+        <w:rPr>
+          <w:rFonts w:hint="eastAsia"/>
+          <w:sz w:val="30"/>
+          <w:szCs w:val="30"/>
+        </w:rPr>
+        <w:t>+1</w:t>
+      </w:r>
+      <w:r>
+        <w:rPr>
+          <w:rFonts w:hint="eastAsia"/>
+          <w:sz w:val="30"/>
+          <w:szCs w:val="30"/>
+        </w:rPr>
+        <w:t>，王城</w:t>
+      </w:r>
+      <w:r>
+        <w:rPr>
+          <w:rFonts w:hint="eastAsia"/>
+          <w:sz w:val="30"/>
+          <w:szCs w:val="30"/>
+        </w:rPr>
         <w:lastRenderedPageBreak/>
-        <w:tab/>
-      </w:r>
-      <w:r>
-        <w:rPr>
-          <w:rFonts w:hint="eastAsia"/>
-          <w:sz w:val="30"/>
-          <w:szCs w:val="30"/>
-        </w:rPr>
-        <w:t>矿石：资源</w:t>
-      </w:r>
-    </w:p>
-    <w:p>
-      <w:pPr>
-        <w:rPr>
-          <w:sz w:val="30"/>
-          <w:szCs w:val="30"/>
-        </w:rPr>
-      </w:pPr>
-      <w:r>
-        <w:rPr>
-          <w:sz w:val="30"/>
-          <w:szCs w:val="30"/>
-        </w:rPr>
-        <w:tab/>
-      </w:r>
-      <w:r>
-        <w:rPr>
-          <w:rFonts w:hint="eastAsia"/>
-          <w:sz w:val="30"/>
-          <w:szCs w:val="30"/>
-        </w:rPr>
-        <w:t>煤炭：燃料</w:t>
-      </w:r>
-    </w:p>
-    <w:p>
-      <w:pPr>
-        <w:rPr>
-          <w:sz w:val="30"/>
-          <w:szCs w:val="30"/>
-        </w:rPr>
-      </w:pPr>
-      <w:r>
-        <w:rPr>
-          <w:rFonts w:hint="eastAsia"/>
-          <w:sz w:val="30"/>
-          <w:szCs w:val="30"/>
-        </w:rPr>
-        <w:t>元素生产：</w:t>
-      </w:r>
-    </w:p>
-    <w:p>
-      <w:pPr>
-        <w:rPr>
-          <w:sz w:val="30"/>
-          <w:szCs w:val="30"/>
-        </w:rPr>
-      </w:pPr>
-      <w:r>
-        <w:rPr>
-          <w:rFonts w:hint="eastAsia"/>
-          <w:sz w:val="30"/>
-          <w:szCs w:val="30"/>
-        </w:rPr>
-        <w:t>木头</w:t>
-      </w:r>
-      <w:r>
-        <w:rPr>
-          <w:rFonts w:hint="eastAsia"/>
-          <w:sz w:val="30"/>
-          <w:szCs w:val="30"/>
-        </w:rPr>
-        <w:t>*300+</w:t>
-      </w:r>
-      <w:r>
-        <w:rPr>
-          <w:rFonts w:hint="eastAsia"/>
-          <w:sz w:val="30"/>
-          <w:szCs w:val="30"/>
-        </w:rPr>
-        <w:t>火炉</w:t>
-      </w:r>
-      <w:r>
-        <w:rPr>
-          <w:rFonts w:hint="eastAsia"/>
-          <w:sz w:val="30"/>
-          <w:szCs w:val="30"/>
-        </w:rPr>
-        <w:t>+</w:t>
+        <w:t>升级后减少</w:t>
+      </w:r>
+      <w:r>
+        <w:rPr>
+          <w:rFonts w:hint="eastAsia"/>
+          <w:sz w:val="30"/>
+          <w:szCs w:val="30"/>
+        </w:rPr>
+        <w:t>10%</w:t>
+      </w:r>
+      <w:r>
+        <w:rPr>
+          <w:rFonts w:hint="eastAsia"/>
+          <w:sz w:val="30"/>
+          <w:szCs w:val="30"/>
+        </w:rPr>
+        <w:t>）</w:t>
+      </w:r>
+    </w:p>
+    <w:p>
+      <w:pPr>
+        <w:rPr>
+          <w:rFonts w:hint="eastAsia"/>
+          <w:sz w:val="30"/>
+          <w:szCs w:val="30"/>
+        </w:rPr>
+      </w:pPr>
+      <w:r>
+        <w:rPr>
+          <w:rFonts w:hint="eastAsia"/>
+          <w:sz w:val="30"/>
+          <w:szCs w:val="30"/>
+        </w:rPr>
+        <w:t>任意元素</w:t>
+      </w:r>
+      <w:r>
+        <w:rPr>
+          <w:rFonts w:hint="eastAsia"/>
+          <w:sz w:val="30"/>
+          <w:szCs w:val="30"/>
+        </w:rPr>
+        <w:t>*1+</w:t>
+      </w:r>
+      <w:r>
+        <w:rPr>
+          <w:rFonts w:hint="eastAsia"/>
+          <w:sz w:val="30"/>
+          <w:szCs w:val="30"/>
+        </w:rPr>
+        <w:t>祭坛</w:t>
+      </w:r>
+      <w:r>
+        <w:rPr>
+          <w:rFonts w:hint="eastAsia"/>
+          <w:sz w:val="30"/>
+          <w:szCs w:val="30"/>
+        </w:rPr>
+        <w:t>=</w:t>
       </w:r>
       <w:r>
         <w:rPr>
@@ -1366,775 +2201,55 @@
           <w:sz w:val="30"/>
           <w:szCs w:val="30"/>
         </w:rPr>
-        <w:t>*300=</w:t>
-      </w:r>
-      <w:r>
-        <w:rPr>
-          <w:rFonts w:hint="eastAsia"/>
-          <w:sz w:val="30"/>
-          <w:szCs w:val="30"/>
-        </w:rPr>
-        <w:t>火元素</w:t>
-      </w:r>
-      <w:r>
-        <w:rPr>
-          <w:rFonts w:hint="eastAsia"/>
-          <w:sz w:val="30"/>
-          <w:szCs w:val="30"/>
-        </w:rPr>
-        <w:t>*1+</w:t>
-      </w:r>
-      <w:r>
-        <w:rPr>
-          <w:rFonts w:hint="eastAsia"/>
-          <w:sz w:val="30"/>
-          <w:szCs w:val="30"/>
-        </w:rPr>
-        <w:t>风元素</w:t>
-      </w:r>
-      <w:r>
-        <w:rPr>
-          <w:rFonts w:hint="eastAsia"/>
-          <w:sz w:val="30"/>
-          <w:szCs w:val="30"/>
-        </w:rPr>
-        <w:t>*2</w:t>
-      </w:r>
-    </w:p>
-    <w:p>
-      <w:pPr>
-        <w:rPr>
-          <w:sz w:val="30"/>
-          <w:szCs w:val="30"/>
-        </w:rPr>
-      </w:pPr>
-      <w:r>
-        <w:rPr>
-          <w:rFonts w:hint="eastAsia"/>
-          <w:sz w:val="30"/>
-          <w:szCs w:val="30"/>
-        </w:rPr>
-        <w:t>煤炭</w:t>
-      </w:r>
-      <w:r>
-        <w:rPr>
-          <w:rFonts w:hint="eastAsia"/>
-          <w:sz w:val="30"/>
-          <w:szCs w:val="30"/>
-        </w:rPr>
-        <w:t>*100+</w:t>
-      </w:r>
-      <w:r>
-        <w:rPr>
-          <w:rFonts w:hint="eastAsia"/>
-          <w:sz w:val="30"/>
-          <w:szCs w:val="30"/>
-        </w:rPr>
-        <w:t>火炉</w:t>
-      </w:r>
-      <w:r>
-        <w:rPr>
-          <w:rFonts w:hint="eastAsia"/>
-          <w:sz w:val="30"/>
-          <w:szCs w:val="30"/>
-        </w:rPr>
-        <w:t>+</w:t>
-      </w:r>
-      <w:r>
-        <w:rPr>
-          <w:rFonts w:hint="eastAsia"/>
-          <w:sz w:val="30"/>
-          <w:szCs w:val="30"/>
-        </w:rPr>
-        <w:t>元气</w:t>
-      </w:r>
-      <w:r>
-        <w:rPr>
-          <w:rFonts w:hint="eastAsia"/>
-          <w:sz w:val="30"/>
-          <w:szCs w:val="30"/>
-        </w:rPr>
-        <w:t>*300=</w:t>
-      </w:r>
-      <w:r>
-        <w:rPr>
-          <w:rFonts w:hint="eastAsia"/>
-          <w:sz w:val="30"/>
-          <w:szCs w:val="30"/>
-        </w:rPr>
-        <w:t>火元素</w:t>
-      </w:r>
-      <w:r>
-        <w:rPr>
-          <w:rFonts w:hint="eastAsia"/>
-          <w:sz w:val="30"/>
-          <w:szCs w:val="30"/>
-        </w:rPr>
-        <w:t>*2+</w:t>
-      </w:r>
-      <w:r>
-        <w:rPr>
-          <w:rFonts w:hint="eastAsia"/>
-          <w:sz w:val="30"/>
-          <w:szCs w:val="30"/>
-        </w:rPr>
-        <w:t>风元素</w:t>
-      </w:r>
-      <w:r>
-        <w:rPr>
-          <w:rFonts w:hint="eastAsia"/>
-          <w:sz w:val="30"/>
-          <w:szCs w:val="30"/>
-        </w:rPr>
-        <w:t>*1</w:t>
-      </w:r>
-    </w:p>
-    <w:p>
-      <w:pPr>
-        <w:rPr>
-          <w:sz w:val="30"/>
-          <w:szCs w:val="30"/>
-        </w:rPr>
-      </w:pPr>
-      <w:r>
-        <w:rPr>
-          <w:rFonts w:hint="eastAsia"/>
-          <w:sz w:val="30"/>
-          <w:szCs w:val="30"/>
-        </w:rPr>
-        <w:t>木头</w:t>
-      </w:r>
-      <w:r>
-        <w:rPr>
-          <w:rFonts w:hint="eastAsia"/>
-          <w:sz w:val="30"/>
-          <w:szCs w:val="30"/>
-        </w:rPr>
-        <w:t>*100+</w:t>
-      </w:r>
-      <w:r>
-        <w:rPr>
-          <w:rFonts w:hint="eastAsia"/>
-          <w:sz w:val="30"/>
-          <w:szCs w:val="30"/>
-        </w:rPr>
-        <w:t>水井</w:t>
-      </w:r>
-      <w:r>
-        <w:rPr>
-          <w:rFonts w:hint="eastAsia"/>
-          <w:sz w:val="30"/>
-          <w:szCs w:val="30"/>
-        </w:rPr>
-        <w:t>+</w:t>
-      </w:r>
-      <w:r>
-        <w:rPr>
-          <w:rFonts w:hint="eastAsia"/>
-          <w:sz w:val="30"/>
-          <w:szCs w:val="30"/>
-        </w:rPr>
-        <w:t>元气</w:t>
-      </w:r>
-      <w:r>
-        <w:rPr>
-          <w:rFonts w:hint="eastAsia"/>
-          <w:sz w:val="30"/>
-          <w:szCs w:val="30"/>
-        </w:rPr>
-        <w:t>*100=</w:t>
-      </w:r>
-      <w:r>
-        <w:rPr>
-          <w:rFonts w:hint="eastAsia"/>
-          <w:sz w:val="30"/>
-          <w:szCs w:val="30"/>
-        </w:rPr>
-        <w:t>水元素</w:t>
-      </w:r>
-      <w:r>
-        <w:rPr>
-          <w:rFonts w:hint="eastAsia"/>
-          <w:sz w:val="30"/>
-          <w:szCs w:val="30"/>
-        </w:rPr>
-        <w:t>*1</w:t>
-      </w:r>
-    </w:p>
-    <w:p>
-      <w:pPr>
-        <w:rPr>
-          <w:sz w:val="30"/>
-          <w:szCs w:val="30"/>
-        </w:rPr>
-      </w:pPr>
-      <w:r>
-        <w:rPr>
-          <w:rFonts w:hint="eastAsia"/>
-          <w:sz w:val="30"/>
-          <w:szCs w:val="30"/>
-        </w:rPr>
-        <w:t>煤炭</w:t>
-      </w:r>
-      <w:r>
-        <w:rPr>
-          <w:rFonts w:hint="eastAsia"/>
-          <w:sz w:val="30"/>
-          <w:szCs w:val="30"/>
-        </w:rPr>
-        <w:t>*100+</w:t>
-      </w:r>
-      <w:r>
-        <w:rPr>
-          <w:rFonts w:hint="eastAsia"/>
-          <w:sz w:val="30"/>
-          <w:szCs w:val="30"/>
-        </w:rPr>
-        <w:t>水井</w:t>
-      </w:r>
-      <w:r>
-        <w:rPr>
-          <w:rFonts w:hint="eastAsia"/>
-          <w:sz w:val="30"/>
-          <w:szCs w:val="30"/>
-        </w:rPr>
-        <w:t>+</w:t>
-      </w:r>
-      <w:r>
-        <w:rPr>
-          <w:rFonts w:hint="eastAsia"/>
-          <w:sz w:val="30"/>
-          <w:szCs w:val="30"/>
-        </w:rPr>
-        <w:t>元气</w:t>
-      </w:r>
-      <w:r>
-        <w:rPr>
-          <w:rFonts w:hint="eastAsia"/>
-          <w:sz w:val="30"/>
-          <w:szCs w:val="30"/>
-        </w:rPr>
-        <w:t>*300=</w:t>
-      </w:r>
-      <w:r>
-        <w:rPr>
-          <w:rFonts w:hint="eastAsia"/>
-          <w:sz w:val="30"/>
-          <w:szCs w:val="30"/>
-        </w:rPr>
-        <w:t>水元素</w:t>
-      </w:r>
-      <w:r>
-        <w:rPr>
-          <w:rFonts w:hint="eastAsia"/>
-          <w:sz w:val="30"/>
-          <w:szCs w:val="30"/>
-        </w:rPr>
-        <w:t>*3</w:t>
-      </w:r>
-    </w:p>
-    <w:p>
-      <w:pPr>
-        <w:rPr>
-          <w:sz w:val="30"/>
-          <w:szCs w:val="30"/>
-        </w:rPr>
-      </w:pPr>
-      <w:r>
-        <w:rPr>
-          <w:rFonts w:hint="eastAsia"/>
-          <w:sz w:val="30"/>
-          <w:szCs w:val="30"/>
-        </w:rPr>
-        <w:t>木头</w:t>
-      </w:r>
-      <w:r>
-        <w:rPr>
-          <w:rFonts w:hint="eastAsia"/>
-          <w:sz w:val="30"/>
-          <w:szCs w:val="30"/>
-        </w:rPr>
-        <w:t>*300+</w:t>
-      </w:r>
-      <w:r>
-        <w:rPr>
-          <w:rFonts w:hint="eastAsia"/>
-          <w:sz w:val="30"/>
-          <w:szCs w:val="30"/>
-        </w:rPr>
-        <w:t>矿石</w:t>
-      </w:r>
-      <w:r>
-        <w:rPr>
-          <w:rFonts w:hint="eastAsia"/>
-          <w:sz w:val="30"/>
-          <w:szCs w:val="30"/>
-        </w:rPr>
-        <w:t>*300+</w:t>
-      </w:r>
-      <w:r>
-        <w:rPr>
-          <w:rFonts w:hint="eastAsia"/>
-          <w:sz w:val="30"/>
-          <w:szCs w:val="30"/>
-        </w:rPr>
-        <w:t>铁炉</w:t>
-      </w:r>
-      <w:r>
-        <w:rPr>
-          <w:rFonts w:hint="eastAsia"/>
-          <w:sz w:val="30"/>
-          <w:szCs w:val="30"/>
-        </w:rPr>
-        <w:t>+</w:t>
-      </w:r>
-      <w:r>
-        <w:rPr>
-          <w:rFonts w:hint="eastAsia"/>
-          <w:sz w:val="30"/>
-          <w:szCs w:val="30"/>
-        </w:rPr>
-        <w:t>元气</w:t>
-      </w:r>
-      <w:r>
-        <w:rPr>
-          <w:rFonts w:hint="eastAsia"/>
-          <w:sz w:val="30"/>
-          <w:szCs w:val="30"/>
-        </w:rPr>
-        <w:t>*300=</w:t>
-      </w:r>
-      <w:r>
-        <w:rPr>
-          <w:rFonts w:hint="eastAsia"/>
-          <w:sz w:val="30"/>
-          <w:szCs w:val="30"/>
-        </w:rPr>
-        <w:t>土元素</w:t>
-      </w:r>
-      <w:r>
-        <w:rPr>
-          <w:rFonts w:hint="eastAsia"/>
-          <w:sz w:val="30"/>
-          <w:szCs w:val="30"/>
-        </w:rPr>
-        <w:t>*2+</w:t>
-      </w:r>
-      <w:r>
-        <w:rPr>
-          <w:rFonts w:hint="eastAsia"/>
-          <w:sz w:val="30"/>
-          <w:szCs w:val="30"/>
-        </w:rPr>
-        <w:t>金元素</w:t>
-      </w:r>
-      <w:r>
-        <w:rPr>
-          <w:rFonts w:hint="eastAsia"/>
-          <w:sz w:val="30"/>
-          <w:szCs w:val="30"/>
-        </w:rPr>
-        <w:t>*1</w:t>
-      </w:r>
-    </w:p>
-    <w:p>
-      <w:pPr>
-        <w:rPr>
-          <w:sz w:val="30"/>
-          <w:szCs w:val="30"/>
-        </w:rPr>
-      </w:pPr>
-      <w:r>
-        <w:rPr>
-          <w:rFonts w:hint="eastAsia"/>
-          <w:sz w:val="30"/>
-          <w:szCs w:val="30"/>
-        </w:rPr>
-        <w:t>木头</w:t>
-      </w:r>
-      <w:r>
-        <w:rPr>
-          <w:rFonts w:hint="eastAsia"/>
-          <w:sz w:val="30"/>
-          <w:szCs w:val="30"/>
-        </w:rPr>
-        <w:t>*300+</w:t>
-      </w:r>
-      <w:r>
-        <w:rPr>
-          <w:rFonts w:hint="eastAsia"/>
-          <w:sz w:val="30"/>
-          <w:szCs w:val="30"/>
-        </w:rPr>
-        <w:t>石头</w:t>
-      </w:r>
-      <w:r>
-        <w:rPr>
-          <w:rFonts w:hint="eastAsia"/>
-          <w:sz w:val="30"/>
-          <w:szCs w:val="30"/>
-        </w:rPr>
-        <w:t>*300+</w:t>
-      </w:r>
-      <w:r>
-        <w:rPr>
-          <w:rFonts w:hint="eastAsia"/>
-          <w:sz w:val="30"/>
-          <w:szCs w:val="30"/>
-        </w:rPr>
-        <w:t>铁炉</w:t>
-      </w:r>
-      <w:r>
-        <w:rPr>
-          <w:rFonts w:hint="eastAsia"/>
-          <w:sz w:val="30"/>
-          <w:szCs w:val="30"/>
-        </w:rPr>
-        <w:t>+</w:t>
-      </w:r>
-      <w:r>
-        <w:rPr>
-          <w:rFonts w:hint="eastAsia"/>
-          <w:sz w:val="30"/>
-          <w:szCs w:val="30"/>
-        </w:rPr>
-        <w:t>元气</w:t>
-      </w:r>
-      <w:r>
-        <w:rPr>
-          <w:rFonts w:hint="eastAsia"/>
-          <w:sz w:val="30"/>
-          <w:szCs w:val="30"/>
-        </w:rPr>
-        <w:t>*300=</w:t>
-      </w:r>
-      <w:r>
-        <w:rPr>
-          <w:rFonts w:hint="eastAsia"/>
-          <w:sz w:val="30"/>
-          <w:szCs w:val="30"/>
-        </w:rPr>
-        <w:t>土元素</w:t>
-      </w:r>
-      <w:r>
-        <w:rPr>
-          <w:rFonts w:hint="eastAsia"/>
-          <w:sz w:val="30"/>
-          <w:szCs w:val="30"/>
-        </w:rPr>
-        <w:t>*2+</w:t>
-      </w:r>
-      <w:r>
-        <w:rPr>
-          <w:rFonts w:hint="eastAsia"/>
-          <w:sz w:val="30"/>
-          <w:szCs w:val="30"/>
-        </w:rPr>
-        <w:t>风元素</w:t>
-      </w:r>
-      <w:r>
-        <w:rPr>
-          <w:rFonts w:hint="eastAsia"/>
-          <w:sz w:val="30"/>
-          <w:szCs w:val="30"/>
-        </w:rPr>
-        <w:t>*1</w:t>
-      </w:r>
-    </w:p>
-    <w:p>
-      <w:pPr>
-        <w:rPr>
-          <w:sz w:val="30"/>
-          <w:szCs w:val="30"/>
-        </w:rPr>
-      </w:pPr>
-      <w:r>
-        <w:rPr>
-          <w:rFonts w:hint="eastAsia"/>
-          <w:sz w:val="30"/>
-          <w:szCs w:val="30"/>
-        </w:rPr>
-        <w:t>煤炭</w:t>
-      </w:r>
-      <w:r>
-        <w:rPr>
-          <w:rFonts w:hint="eastAsia"/>
-          <w:sz w:val="30"/>
-          <w:szCs w:val="30"/>
-        </w:rPr>
-        <w:t>*100+</w:t>
-      </w:r>
-      <w:r>
-        <w:rPr>
-          <w:rFonts w:hint="eastAsia"/>
-          <w:sz w:val="30"/>
-          <w:szCs w:val="30"/>
-        </w:rPr>
-        <w:t>矿石</w:t>
-      </w:r>
-      <w:r>
-        <w:rPr>
-          <w:rFonts w:hint="eastAsia"/>
-          <w:sz w:val="30"/>
-          <w:szCs w:val="30"/>
-        </w:rPr>
-        <w:t>*300+</w:t>
-      </w:r>
-      <w:r>
-        <w:rPr>
-          <w:rFonts w:hint="eastAsia"/>
-          <w:sz w:val="30"/>
-          <w:szCs w:val="30"/>
-        </w:rPr>
-        <w:t>铁炉</w:t>
-      </w:r>
-      <w:r>
-        <w:rPr>
-          <w:rFonts w:hint="eastAsia"/>
-          <w:sz w:val="30"/>
-          <w:szCs w:val="30"/>
-        </w:rPr>
-        <w:t>+</w:t>
-      </w:r>
-      <w:r>
-        <w:rPr>
-          <w:rFonts w:hint="eastAsia"/>
-          <w:sz w:val="30"/>
-          <w:szCs w:val="30"/>
-        </w:rPr>
-        <w:t>元气</w:t>
-      </w:r>
-      <w:r>
-        <w:rPr>
-          <w:rFonts w:hint="eastAsia"/>
-          <w:sz w:val="30"/>
-          <w:szCs w:val="30"/>
-        </w:rPr>
-        <w:t>*300=</w:t>
-      </w:r>
-      <w:r>
-        <w:rPr>
-          <w:rFonts w:hint="eastAsia"/>
-          <w:sz w:val="30"/>
-          <w:szCs w:val="30"/>
-        </w:rPr>
-        <w:t>土元素</w:t>
-      </w:r>
-      <w:r>
-        <w:rPr>
-          <w:rFonts w:hint="eastAsia"/>
-          <w:sz w:val="30"/>
-          <w:szCs w:val="30"/>
-        </w:rPr>
-        <w:t>*1+</w:t>
-      </w:r>
-      <w:r>
-        <w:rPr>
-          <w:rFonts w:hint="eastAsia"/>
-          <w:sz w:val="30"/>
-          <w:szCs w:val="30"/>
-        </w:rPr>
-        <w:t>金元素</w:t>
-      </w:r>
-      <w:r>
-        <w:rPr>
-          <w:rFonts w:hint="eastAsia"/>
-          <w:sz w:val="30"/>
-          <w:szCs w:val="30"/>
-        </w:rPr>
-        <w:t>*2</w:t>
-      </w:r>
-    </w:p>
-    <w:p>
-      <w:pPr>
-        <w:rPr>
-          <w:sz w:val="30"/>
-          <w:szCs w:val="30"/>
-        </w:rPr>
-      </w:pPr>
-      <w:r>
-        <w:rPr>
-          <w:rFonts w:hint="eastAsia"/>
-          <w:sz w:val="30"/>
-          <w:szCs w:val="30"/>
-        </w:rPr>
-        <w:t>煤炭</w:t>
-      </w:r>
-      <w:r>
-        <w:rPr>
-          <w:rFonts w:hint="eastAsia"/>
-          <w:sz w:val="30"/>
-          <w:szCs w:val="30"/>
-        </w:rPr>
-        <w:t>*100+</w:t>
-      </w:r>
-      <w:r>
-        <w:rPr>
-          <w:rFonts w:hint="eastAsia"/>
-          <w:sz w:val="30"/>
-          <w:szCs w:val="30"/>
-        </w:rPr>
-        <w:t>石头</w:t>
-      </w:r>
-      <w:r>
-        <w:rPr>
-          <w:rFonts w:hint="eastAsia"/>
-          <w:sz w:val="30"/>
-          <w:szCs w:val="30"/>
-        </w:rPr>
-        <w:t>*300+</w:t>
-      </w:r>
-      <w:r>
-        <w:rPr>
-          <w:rFonts w:hint="eastAsia"/>
-          <w:sz w:val="30"/>
-          <w:szCs w:val="30"/>
-        </w:rPr>
-        <w:t>铁炉</w:t>
-      </w:r>
-      <w:r>
-        <w:rPr>
-          <w:rFonts w:hint="eastAsia"/>
-          <w:sz w:val="30"/>
-          <w:szCs w:val="30"/>
-        </w:rPr>
-        <w:t>+</w:t>
-      </w:r>
-      <w:r>
-        <w:rPr>
-          <w:rFonts w:hint="eastAsia"/>
-          <w:sz w:val="30"/>
-          <w:szCs w:val="30"/>
-        </w:rPr>
-        <w:t>元气</w:t>
-      </w:r>
-      <w:r>
-        <w:rPr>
-          <w:rFonts w:hint="eastAsia"/>
-          <w:sz w:val="30"/>
-          <w:szCs w:val="30"/>
-        </w:rPr>
-        <w:t>*300=</w:t>
-      </w:r>
-      <w:r>
-        <w:rPr>
-          <w:rFonts w:hint="eastAsia"/>
-          <w:sz w:val="30"/>
-          <w:szCs w:val="30"/>
-        </w:rPr>
-        <w:t>土元素</w:t>
-      </w:r>
-      <w:r>
-        <w:rPr>
-          <w:rFonts w:hint="eastAsia"/>
-          <w:sz w:val="30"/>
-          <w:szCs w:val="30"/>
-        </w:rPr>
-        <w:t>*2+</w:t>
-      </w:r>
-      <w:r>
-        <w:rPr>
-          <w:rFonts w:hint="eastAsia"/>
-          <w:sz w:val="30"/>
-          <w:szCs w:val="30"/>
-        </w:rPr>
-        <w:t>风元素</w:t>
-      </w:r>
-      <w:r>
-        <w:rPr>
-          <w:rFonts w:hint="eastAsia"/>
-          <w:sz w:val="30"/>
-          <w:szCs w:val="30"/>
-        </w:rPr>
-        <w:t>*1</w:t>
-      </w:r>
-    </w:p>
-    <w:p>
-      <w:pPr>
-        <w:rPr>
-          <w:sz w:val="30"/>
-          <w:szCs w:val="30"/>
-        </w:rPr>
-      </w:pPr>
-      <w:r>
-        <w:rPr>
-          <w:rFonts w:hint="eastAsia"/>
-          <w:sz w:val="30"/>
-          <w:szCs w:val="30"/>
-        </w:rPr>
-        <w:t>元气</w:t>
-      </w:r>
-      <w:r>
-        <w:rPr>
-          <w:rFonts w:hint="eastAsia"/>
-          <w:sz w:val="30"/>
-          <w:szCs w:val="30"/>
-        </w:rPr>
-        <w:t>*200+</w:t>
-      </w:r>
-      <w:r>
-        <w:rPr>
-          <w:rFonts w:hint="eastAsia"/>
-          <w:sz w:val="30"/>
-          <w:szCs w:val="30"/>
-        </w:rPr>
-        <w:t>祭坛</w:t>
-      </w:r>
-      <w:r>
-        <w:rPr>
-          <w:rFonts w:hint="eastAsia"/>
-          <w:sz w:val="30"/>
-          <w:szCs w:val="30"/>
-        </w:rPr>
-        <w:t>=</w:t>
-      </w:r>
-      <w:r>
-        <w:rPr>
-          <w:rFonts w:hint="eastAsia"/>
-          <w:sz w:val="30"/>
-          <w:szCs w:val="30"/>
-        </w:rPr>
-        <w:t>任意元素</w:t>
-      </w:r>
-      <w:r>
-        <w:rPr>
-          <w:rFonts w:hint="eastAsia"/>
-          <w:sz w:val="30"/>
-          <w:szCs w:val="30"/>
-        </w:rPr>
-        <w:t>*1</w:t>
-      </w:r>
-      <w:r>
-        <w:rPr>
-          <w:rFonts w:hint="eastAsia"/>
-          <w:sz w:val="30"/>
-          <w:szCs w:val="30"/>
-        </w:rPr>
-        <w:t>（每次献祭之后需要的元素</w:t>
-      </w:r>
-      <w:r>
-        <w:rPr>
-          <w:rFonts w:hint="eastAsia"/>
-          <w:sz w:val="30"/>
-          <w:szCs w:val="30"/>
-        </w:rPr>
-        <w:t>+1</w:t>
-      </w:r>
-      <w:r>
-        <w:rPr>
-          <w:rFonts w:hint="eastAsia"/>
-          <w:sz w:val="30"/>
-          <w:szCs w:val="30"/>
-        </w:rPr>
-        <w:t>，王城升级后减少</w:t>
-      </w:r>
-      <w:r>
-        <w:rPr>
-          <w:rFonts w:hint="eastAsia"/>
-          <w:sz w:val="30"/>
-          <w:szCs w:val="30"/>
-        </w:rPr>
-        <w:t>10%</w:t>
+        <w:t>*50</w:t>
+      </w:r>
+      <w:r>
+        <w:rPr>
+          <w:rFonts w:hint="eastAsia"/>
+          <w:sz w:val="30"/>
+          <w:szCs w:val="30"/>
+        </w:rPr>
+        <w:t>（每次献祭之后得到的元气</w:t>
+      </w:r>
+      <w:r>
+        <w:rPr>
+          <w:rFonts w:hint="eastAsia"/>
+          <w:sz w:val="30"/>
+          <w:szCs w:val="30"/>
+        </w:rPr>
+        <w:t>-1</w:t>
+      </w:r>
+      <w:r>
+        <w:rPr>
+          <w:rFonts w:hint="eastAsia"/>
+          <w:sz w:val="30"/>
+          <w:szCs w:val="30"/>
+        </w:rPr>
+        <w:t>直到</w:t>
+      </w:r>
+      <w:r>
+        <w:rPr>
+          <w:rFonts w:hint="eastAsia"/>
+          <w:sz w:val="30"/>
+          <w:szCs w:val="30"/>
+        </w:rPr>
+        <w:t>30</w:t>
+      </w:r>
+      <w:r>
+        <w:rPr>
+          <w:rFonts w:hint="eastAsia"/>
+          <w:sz w:val="30"/>
+          <w:szCs w:val="30"/>
+        </w:rPr>
+        <w:t>，王城升级后增加</w:t>
+      </w:r>
+      <w:r>
+        <w:rPr>
+          <w:rFonts w:hint="eastAsia"/>
+          <w:sz w:val="30"/>
+          <w:szCs w:val="30"/>
+        </w:rPr>
+        <w:t>20%</w:t>
       </w:r>
       <w:r>
         <w:rPr>
@@ -2147,134 +2262,6 @@
     </w:p>
     <w:p>
       <w:pPr>
-        <w:rPr>
-          <w:sz w:val="30"/>
-          <w:szCs w:val="30"/>
-        </w:rPr>
-      </w:pPr>
-      <w:r>
-        <w:rPr>
-          <w:rFonts w:hint="eastAsia"/>
-          <w:sz w:val="30"/>
-          <w:szCs w:val="30"/>
-        </w:rPr>
-        <w:t>任意元素</w:t>
-      </w:r>
-      <w:r>
-        <w:rPr>
-          <w:rFonts w:hint="eastAsia"/>
-          <w:sz w:val="30"/>
-          <w:szCs w:val="30"/>
-        </w:rPr>
-        <w:t>*1+</w:t>
-      </w:r>
-      <w:r>
-        <w:rPr>
-          <w:rFonts w:hint="eastAsia"/>
-          <w:sz w:val="30"/>
-          <w:szCs w:val="30"/>
-        </w:rPr>
-        <w:t>祭坛</w:t>
-      </w:r>
-      <w:r>
-        <w:rPr>
-          <w:rFonts w:hint="eastAsia"/>
-          <w:sz w:val="30"/>
-          <w:szCs w:val="30"/>
-        </w:rPr>
-        <w:t>=</w:t>
-      </w:r>
-      <w:r>
-        <w:rPr>
-          <w:rFonts w:hint="eastAsia"/>
-          <w:sz w:val="30"/>
-          <w:szCs w:val="30"/>
-        </w:rPr>
-        <w:t>元气</w:t>
-      </w:r>
-      <w:r>
-        <w:rPr>
-          <w:rFonts w:hint="eastAsia"/>
-          <w:sz w:val="30"/>
-          <w:szCs w:val="30"/>
-        </w:rPr>
-        <w:t>*50</w:t>
-      </w:r>
-      <w:r>
-        <w:rPr>
-          <w:rFonts w:hint="eastAsia"/>
-          <w:sz w:val="30"/>
-          <w:szCs w:val="30"/>
-        </w:rPr>
-        <w:t>（每次献祭之后得到的元气</w:t>
-      </w:r>
-      <w:r>
-        <w:rPr>
-          <w:rFonts w:hint="eastAsia"/>
-          <w:sz w:val="30"/>
-          <w:szCs w:val="30"/>
-        </w:rPr>
-        <w:t>-1</w:t>
-      </w:r>
-      <w:r>
-        <w:rPr>
-          <w:rFonts w:hint="eastAsia"/>
-          <w:sz w:val="30"/>
-          <w:szCs w:val="30"/>
-        </w:rPr>
-        <w:t>直到</w:t>
-      </w:r>
-      <w:r>
-        <w:rPr>
-          <w:rFonts w:hint="eastAsia"/>
-          <w:sz w:val="30"/>
-          <w:szCs w:val="30"/>
-        </w:rPr>
-        <w:t>30</w:t>
-      </w:r>
-      <w:r>
-        <w:rPr>
-          <w:rFonts w:hint="eastAsia"/>
-          <w:sz w:val="30"/>
-          <w:szCs w:val="30"/>
-        </w:rPr>
-        <w:t>，王城升级后增加</w:t>
-      </w:r>
-      <w:r>
-        <w:rPr>
-          <w:rFonts w:hint="eastAsia"/>
-          <w:sz w:val="30"/>
-          <w:szCs w:val="30"/>
-        </w:rPr>
-        <w:t>20%</w:t>
-      </w:r>
-      <w:r>
-        <w:rPr>
-          <w:rFonts w:hint="eastAsia"/>
-          <w:sz w:val="30"/>
-          <w:szCs w:val="30"/>
-        </w:rPr>
-        <w:t>）</w:t>
-      </w:r>
-    </w:p>
-    <w:p>
-      <w:pPr>
-        <w:rPr>
-          <w:sz w:val="30"/>
-          <w:szCs w:val="30"/>
-        </w:rPr>
-      </w:pPr>
-    </w:p>
-    <w:p>
-      <w:pPr>
-        <w:rPr>
-          <w:sz w:val="30"/>
-          <w:szCs w:val="30"/>
-        </w:rPr>
-      </w:pPr>
-    </w:p>
-    <w:p>
-      <w:pPr>
         <w:pStyle w:val="2"/>
       </w:pPr>
       <w:r>
@@ -2313,16 +2300,7 @@
           <w:sz w:val="30"/>
           <w:szCs w:val="30"/>
         </w:rPr>
-        <w:t>王城：玩家的总基地，最重要的城堡，可以镶嵌水晶球，如果被毁则游戏失败。在游戏过程中玩家需要通过升级王城来解锁新的</w:t>
-      </w:r>
-      <w:r>
-        <w:rPr>
-          <w:rFonts w:hint="eastAsia"/>
-          <w:sz w:val="30"/>
-          <w:szCs w:val="30"/>
-        </w:rPr>
-        <w:lastRenderedPageBreak/>
-        <w:t>科技和魔法。</w:t>
+        <w:t>王城：玩家的总基地，最重要的城堡，可以镶嵌水晶球，如果被毁则游戏失败。在游戏过程中玩家需要通过升级王城来解锁新的科技和魔法。</w:t>
       </w:r>
     </w:p>
     <w:tbl>
@@ -2655,7 +2633,6 @@
                 <w:szCs w:val="30"/>
               </w:rPr>
             </w:pPr>
-            <w:proofErr w:type="spellStart"/>
             <w:r>
               <w:rPr>
                 <w:rFonts w:hint="eastAsia"/>
@@ -2664,7 +2641,6 @@
               </w:rPr>
               <w:t>NaN</w:t>
             </w:r>
-            <w:proofErr w:type="spellEnd"/>
           </w:p>
         </w:tc>
         <w:tc>
@@ -3113,6 +3089,7 @@
                 <w:sz w:val="30"/>
                 <w:szCs w:val="30"/>
               </w:rPr>
+              <w:lastRenderedPageBreak/>
               <w:t>元气</w:t>
             </w:r>
             <w:r>
@@ -3142,6 +3119,7 @@
                 <w:sz w:val="30"/>
                 <w:szCs w:val="30"/>
               </w:rPr>
+              <w:lastRenderedPageBreak/>
               <w:t>5</w:t>
             </w:r>
           </w:p>
@@ -3229,7 +3207,6 @@
                 <w:sz w:val="30"/>
                 <w:szCs w:val="30"/>
               </w:rPr>
-              <w:lastRenderedPageBreak/>
               <w:t>等级</w:t>
             </w:r>
           </w:p>
@@ -3293,7 +3270,17 @@
                 <w:sz w:val="30"/>
                 <w:szCs w:val="30"/>
               </w:rPr>
-              <w:t>物理攻击</w:t>
+              <w:t>物理</w:t>
+            </w:r>
+            <w:bookmarkStart w:id="0" w:name="_GoBack"/>
+            <w:bookmarkEnd w:id="0"/>
+            <w:r>
+              <w:rPr>
+                <w:rFonts w:hint="eastAsia"/>
+                <w:sz w:val="30"/>
+                <w:szCs w:val="30"/>
+              </w:rPr>
+              <w:t>攻击</w:t>
             </w:r>
           </w:p>
         </w:tc>
@@ -3999,6 +3986,7 @@
           <w:sz w:val="30"/>
           <w:szCs w:val="30"/>
         </w:rPr>
+        <w:lastRenderedPageBreak/>
         <w:tab/>
       </w:r>
       <w:r>
@@ -4090,25 +4078,7 @@
           <w:sz w:val="30"/>
           <w:szCs w:val="30"/>
         </w:rPr>
-        <w:t>加入燃料，石头和元气，产出土元素和</w:t>
-      </w:r>
-      <w:proofErr w:type="gramStart"/>
-      <w:r>
-        <w:rPr>
-          <w:rFonts w:hint="eastAsia"/>
-          <w:sz w:val="30"/>
-          <w:szCs w:val="30"/>
-        </w:rPr>
-        <w:t>木元素</w:t>
-      </w:r>
-      <w:proofErr w:type="gramEnd"/>
-      <w:r>
-        <w:rPr>
-          <w:rFonts w:hint="eastAsia"/>
-          <w:sz w:val="30"/>
-          <w:szCs w:val="30"/>
-        </w:rPr>
-        <w:t>。</w:t>
+        <w:t>加入燃料，石头和元气，产出土元素和木元素。</w:t>
       </w:r>
     </w:p>
     <w:p>
@@ -4234,441 +4204,643 @@
           <w:sz w:val="30"/>
           <w:szCs w:val="30"/>
         </w:rPr>
+        <w:t>水晶球：镶嵌在王城或防御塔来增加魔法效果，也可以镶嵌在玩家的魔杖上。</w:t>
+      </w:r>
+    </w:p>
+    <w:p>
+      <w:pPr>
+        <w:rPr>
+          <w:sz w:val="30"/>
+          <w:szCs w:val="30"/>
+        </w:rPr>
+      </w:pPr>
+      <w:r>
+        <w:rPr>
+          <w:rFonts w:hint="eastAsia"/>
+          <w:sz w:val="30"/>
+          <w:szCs w:val="30"/>
+        </w:rPr>
+        <w:t>1</w:t>
+      </w:r>
+      <w:r>
+        <w:rPr>
+          <w:rFonts w:hint="eastAsia"/>
+          <w:sz w:val="30"/>
+          <w:szCs w:val="30"/>
+        </w:rPr>
+        <w:t>级水晶球</w:t>
+      </w:r>
+      <w:r>
+        <w:rPr>
+          <w:rFonts w:hint="eastAsia"/>
+          <w:sz w:val="30"/>
+          <w:szCs w:val="30"/>
+        </w:rPr>
+        <w:t>*2+</w:t>
+      </w:r>
+      <w:r>
+        <w:rPr>
+          <w:rFonts w:hint="eastAsia"/>
+          <w:sz w:val="30"/>
+          <w:szCs w:val="30"/>
+        </w:rPr>
+        <w:t>元气</w:t>
+      </w:r>
+      <w:r>
+        <w:rPr>
+          <w:rFonts w:hint="eastAsia"/>
+          <w:sz w:val="30"/>
+          <w:szCs w:val="30"/>
+        </w:rPr>
+        <w:t>*400+2</w:t>
+      </w:r>
+      <w:r>
+        <w:rPr>
+          <w:rFonts w:hint="eastAsia"/>
+          <w:sz w:val="30"/>
+          <w:szCs w:val="30"/>
+        </w:rPr>
+        <w:t>级及以上王城</w:t>
+      </w:r>
+      <w:r>
+        <w:rPr>
+          <w:rFonts w:hint="eastAsia"/>
+          <w:sz w:val="30"/>
+          <w:szCs w:val="30"/>
+        </w:rPr>
+        <w:t>=2</w:t>
+      </w:r>
+      <w:r>
+        <w:rPr>
+          <w:rFonts w:hint="eastAsia"/>
+          <w:sz w:val="30"/>
+          <w:szCs w:val="30"/>
+        </w:rPr>
+        <w:t>级水晶球</w:t>
+      </w:r>
+      <w:r>
+        <w:rPr>
+          <w:rFonts w:hint="eastAsia"/>
+          <w:sz w:val="30"/>
+          <w:szCs w:val="30"/>
+        </w:rPr>
+        <w:t>*1</w:t>
+      </w:r>
+    </w:p>
+    <w:p>
+      <w:pPr>
+        <w:rPr>
+          <w:sz w:val="30"/>
+          <w:szCs w:val="30"/>
+        </w:rPr>
+      </w:pPr>
+      <w:r>
+        <w:rPr>
+          <w:rFonts w:hint="eastAsia"/>
+          <w:sz w:val="30"/>
+          <w:szCs w:val="30"/>
+        </w:rPr>
+        <w:t>1</w:t>
+      </w:r>
+      <w:r>
+        <w:rPr>
+          <w:rFonts w:hint="eastAsia"/>
+          <w:sz w:val="30"/>
+          <w:szCs w:val="30"/>
+        </w:rPr>
+        <w:t>级水晶球</w:t>
+      </w:r>
+      <w:r>
+        <w:rPr>
+          <w:rFonts w:hint="eastAsia"/>
+          <w:sz w:val="30"/>
+          <w:szCs w:val="30"/>
+        </w:rPr>
+        <w:t>*2+</w:t>
+      </w:r>
+      <w:r>
+        <w:rPr>
+          <w:rFonts w:hint="eastAsia"/>
+          <w:sz w:val="30"/>
+          <w:szCs w:val="30"/>
+        </w:rPr>
+        <w:t>元气</w:t>
+      </w:r>
+      <w:r>
+        <w:rPr>
+          <w:rFonts w:hint="eastAsia"/>
+          <w:sz w:val="30"/>
+          <w:szCs w:val="30"/>
+        </w:rPr>
+        <w:t>*400+3</w:t>
+      </w:r>
+      <w:r>
+        <w:rPr>
+          <w:rFonts w:hint="eastAsia"/>
+          <w:sz w:val="30"/>
+          <w:szCs w:val="30"/>
+        </w:rPr>
+        <w:t>级王城</w:t>
+      </w:r>
+      <w:r>
+        <w:rPr>
+          <w:rFonts w:hint="eastAsia"/>
+          <w:sz w:val="30"/>
+          <w:szCs w:val="30"/>
+        </w:rPr>
+        <w:t>=3</w:t>
+      </w:r>
+      <w:r>
+        <w:rPr>
+          <w:rFonts w:hint="eastAsia"/>
+          <w:sz w:val="30"/>
+          <w:szCs w:val="30"/>
+        </w:rPr>
+        <w:t>级水晶球</w:t>
+      </w:r>
+      <w:r>
+        <w:rPr>
+          <w:rFonts w:hint="eastAsia"/>
+          <w:sz w:val="30"/>
+          <w:szCs w:val="30"/>
+        </w:rPr>
+        <w:t>*1</w:t>
+      </w:r>
+    </w:p>
+    <w:p>
+      <w:pPr>
+        <w:rPr>
+          <w:sz w:val="30"/>
+          <w:szCs w:val="30"/>
+        </w:rPr>
+      </w:pPr>
+      <w:r>
+        <w:rPr>
+          <w:rFonts w:hint="eastAsia"/>
+          <w:sz w:val="30"/>
+          <w:szCs w:val="30"/>
+        </w:rPr>
+        <w:t>3</w:t>
+      </w:r>
+      <w:r>
+        <w:rPr>
+          <w:rFonts w:hint="eastAsia"/>
+          <w:sz w:val="30"/>
+          <w:szCs w:val="30"/>
+        </w:rPr>
+        <w:t>级水晶球</w:t>
+      </w:r>
+      <w:r>
+        <w:rPr>
+          <w:rFonts w:hint="eastAsia"/>
+          <w:sz w:val="30"/>
+          <w:szCs w:val="30"/>
+        </w:rPr>
+        <w:t>=30%</w:t>
+      </w:r>
+    </w:p>
+    <w:p>
+      <w:pPr>
+        <w:rPr>
+          <w:sz w:val="30"/>
+          <w:szCs w:val="30"/>
+        </w:rPr>
+      </w:pPr>
+      <w:r>
+        <w:rPr>
+          <w:rFonts w:hint="eastAsia"/>
+          <w:sz w:val="30"/>
+          <w:szCs w:val="30"/>
+        </w:rPr>
+        <w:t>2</w:t>
+      </w:r>
+      <w:r>
+        <w:rPr>
+          <w:rFonts w:hint="eastAsia"/>
+          <w:sz w:val="30"/>
+          <w:szCs w:val="30"/>
+        </w:rPr>
+        <w:t>级水晶球</w:t>
+      </w:r>
+      <w:r>
+        <w:rPr>
+          <w:rFonts w:hint="eastAsia"/>
+          <w:sz w:val="30"/>
+          <w:szCs w:val="30"/>
+        </w:rPr>
+        <w:t>=20%</w:t>
+      </w:r>
+    </w:p>
+    <w:p>
+      <w:pPr>
+        <w:rPr>
+          <w:sz w:val="30"/>
+          <w:szCs w:val="30"/>
+        </w:rPr>
+      </w:pPr>
+      <w:r>
+        <w:rPr>
+          <w:rFonts w:hint="eastAsia"/>
+          <w:sz w:val="30"/>
+          <w:szCs w:val="30"/>
+        </w:rPr>
+        <w:t>1</w:t>
+      </w:r>
+      <w:r>
+        <w:rPr>
+          <w:rFonts w:hint="eastAsia"/>
+          <w:sz w:val="30"/>
+          <w:szCs w:val="30"/>
+        </w:rPr>
+        <w:t>级水晶球</w:t>
+      </w:r>
+      <w:r>
+        <w:rPr>
+          <w:rFonts w:hint="eastAsia"/>
+          <w:sz w:val="30"/>
+          <w:szCs w:val="30"/>
+        </w:rPr>
+        <w:t>=10%</w:t>
+      </w:r>
+    </w:p>
+    <w:p>
+      <w:pPr>
+        <w:rPr>
+          <w:sz w:val="30"/>
+          <w:szCs w:val="30"/>
+        </w:rPr>
+      </w:pPr>
+      <w:r>
+        <w:rPr>
+          <w:rFonts w:hint="eastAsia"/>
+          <w:sz w:val="30"/>
+          <w:szCs w:val="30"/>
+        </w:rPr>
+        <w:t>相同属性的水晶球效果相乘，例如</w:t>
+      </w:r>
+      <w:r>
+        <w:rPr>
+          <w:rFonts w:hint="eastAsia"/>
+          <w:sz w:val="30"/>
+          <w:szCs w:val="30"/>
+        </w:rPr>
+        <w:t>1</w:t>
+      </w:r>
+      <w:r>
+        <w:rPr>
+          <w:rFonts w:hint="eastAsia"/>
+          <w:sz w:val="30"/>
+          <w:szCs w:val="30"/>
+        </w:rPr>
+        <w:t>级</w:t>
+      </w:r>
+      <w:r>
+        <w:rPr>
+          <w:rFonts w:hint="eastAsia"/>
+          <w:sz w:val="30"/>
+          <w:szCs w:val="30"/>
+        </w:rPr>
+        <w:t>*2=</w:t>
+      </w:r>
+      <w:r>
+        <w:rPr>
+          <w:rFonts w:hint="eastAsia"/>
+          <w:sz w:val="30"/>
+          <w:szCs w:val="30"/>
+        </w:rPr>
+        <w:t>（</w:t>
+      </w:r>
+      <w:r>
+        <w:rPr>
+          <w:rFonts w:hint="eastAsia"/>
+          <w:sz w:val="30"/>
+          <w:szCs w:val="30"/>
+        </w:rPr>
+        <w:t>1+10%</w:t>
+      </w:r>
+      <w:r>
+        <w:rPr>
+          <w:rFonts w:hint="eastAsia"/>
+          <w:sz w:val="30"/>
+          <w:szCs w:val="30"/>
+        </w:rPr>
+        <w:t>）</w:t>
+      </w:r>
+      <w:r>
+        <w:rPr>
+          <w:rFonts w:hint="eastAsia"/>
+          <w:sz w:val="30"/>
+          <w:szCs w:val="30"/>
+          <w:vertAlign w:val="superscript"/>
+        </w:rPr>
+        <w:t>2</w:t>
+      </w:r>
+      <w:r>
+        <w:rPr>
+          <w:rFonts w:hint="eastAsia"/>
+          <w:sz w:val="30"/>
+          <w:szCs w:val="30"/>
+        </w:rPr>
+        <w:t>-1=12.1%</w:t>
+      </w:r>
+      <w:r>
+        <w:rPr>
+          <w:rFonts w:hint="eastAsia"/>
+          <w:sz w:val="30"/>
+          <w:szCs w:val="30"/>
+        </w:rPr>
+        <w:t>，</w:t>
+      </w:r>
+      <w:r>
+        <w:rPr>
+          <w:rFonts w:hint="eastAsia"/>
+          <w:sz w:val="30"/>
+          <w:szCs w:val="30"/>
+        </w:rPr>
+        <w:t>1</w:t>
+      </w:r>
+      <w:r>
+        <w:rPr>
+          <w:rFonts w:hint="eastAsia"/>
+          <w:sz w:val="30"/>
+          <w:szCs w:val="30"/>
+        </w:rPr>
+        <w:t>级</w:t>
+      </w:r>
+      <w:r>
+        <w:rPr>
+          <w:rFonts w:hint="eastAsia"/>
+          <w:sz w:val="30"/>
+          <w:szCs w:val="30"/>
+        </w:rPr>
+        <w:t>*1+2</w:t>
+      </w:r>
+      <w:r>
+        <w:rPr>
+          <w:rFonts w:hint="eastAsia"/>
+          <w:sz w:val="30"/>
+          <w:szCs w:val="30"/>
+        </w:rPr>
+        <w:t>级</w:t>
+      </w:r>
+      <w:r>
+        <w:rPr>
+          <w:rFonts w:hint="eastAsia"/>
+          <w:sz w:val="30"/>
+          <w:szCs w:val="30"/>
+        </w:rPr>
+        <w:t>*1=</w:t>
+      </w:r>
+      <w:r>
+        <w:rPr>
+          <w:rFonts w:hint="eastAsia"/>
+          <w:sz w:val="30"/>
+          <w:szCs w:val="30"/>
+        </w:rPr>
+        <w:t>（</w:t>
+      </w:r>
+      <w:r>
+        <w:rPr>
+          <w:rFonts w:hint="eastAsia"/>
+          <w:sz w:val="30"/>
+          <w:szCs w:val="30"/>
+        </w:rPr>
+        <w:t>1+10%</w:t>
+      </w:r>
+      <w:r>
+        <w:rPr>
+          <w:rFonts w:hint="eastAsia"/>
+          <w:sz w:val="30"/>
+          <w:szCs w:val="30"/>
+        </w:rPr>
+        <w:t>）（</w:t>
+      </w:r>
+      <w:r>
+        <w:rPr>
+          <w:rFonts w:hint="eastAsia"/>
+          <w:sz w:val="30"/>
+          <w:szCs w:val="30"/>
+        </w:rPr>
+        <w:t>1+20%</w:t>
+      </w:r>
+      <w:r>
+        <w:rPr>
+          <w:rFonts w:hint="eastAsia"/>
+          <w:sz w:val="30"/>
+          <w:szCs w:val="30"/>
+        </w:rPr>
+        <w:t>）</w:t>
+      </w:r>
+      <w:r>
+        <w:rPr>
+          <w:rFonts w:hint="eastAsia"/>
+          <w:sz w:val="30"/>
+          <w:szCs w:val="30"/>
+        </w:rPr>
+        <w:t>-1=13.2%</w:t>
+      </w:r>
+    </w:p>
+    <w:p>
+      <w:pPr>
+        <w:pStyle w:val="2"/>
+      </w:pPr>
+      <w:r>
+        <w:rPr>
+          <w:rFonts w:hint="eastAsia"/>
+        </w:rPr>
+        <w:t>属性：</w:t>
+      </w:r>
+    </w:p>
+    <w:p>
+      <w:pPr>
+        <w:rPr>
+          <w:sz w:val="30"/>
+          <w:szCs w:val="30"/>
+        </w:rPr>
+      </w:pPr>
+      <w:r>
+        <w:rPr>
+          <w:rFonts w:hint="eastAsia"/>
+          <w:sz w:val="30"/>
+          <w:szCs w:val="30"/>
+        </w:rPr>
+        <w:t>火：燃烧状态，提供额外伤害</w:t>
+      </w:r>
+    </w:p>
+    <w:p>
+      <w:pPr>
+        <w:rPr>
+          <w:sz w:val="30"/>
+          <w:szCs w:val="30"/>
+        </w:rPr>
+      </w:pPr>
+      <w:r>
+        <w:rPr>
+          <w:rFonts w:hint="eastAsia"/>
+          <w:sz w:val="30"/>
+          <w:szCs w:val="30"/>
+        </w:rPr>
+        <w:t>水：削弱敌方魔法状态</w:t>
+      </w:r>
+    </w:p>
+    <w:p>
+      <w:pPr>
+        <w:rPr>
+          <w:sz w:val="30"/>
+          <w:szCs w:val="30"/>
+        </w:rPr>
+      </w:pPr>
+      <w:r>
+        <w:rPr>
+          <w:rFonts w:hint="eastAsia"/>
+          <w:sz w:val="30"/>
+          <w:szCs w:val="30"/>
+        </w:rPr>
+        <w:t>土：提高我方魔法状态</w:t>
+      </w:r>
+    </w:p>
+    <w:p>
+      <w:pPr>
+        <w:rPr>
+          <w:sz w:val="30"/>
+          <w:szCs w:val="30"/>
+        </w:rPr>
+      </w:pPr>
+      <w:r>
+        <w:rPr>
+          <w:rFonts w:hint="eastAsia"/>
+          <w:sz w:val="30"/>
+          <w:szCs w:val="30"/>
+        </w:rPr>
         <w:lastRenderedPageBreak/>
-        <w:t>水晶球：镶嵌在王城或防御塔来增加魔法效果，也可以镶嵌在玩家的魔杖上。</w:t>
-      </w:r>
-    </w:p>
-    <w:p>
-      <w:pPr>
-        <w:rPr>
-          <w:sz w:val="30"/>
-          <w:szCs w:val="30"/>
-        </w:rPr>
-      </w:pPr>
-      <w:r>
-        <w:rPr>
-          <w:rFonts w:hint="eastAsia"/>
-          <w:sz w:val="30"/>
-          <w:szCs w:val="30"/>
-        </w:rPr>
-        <w:t>1</w:t>
-      </w:r>
-      <w:r>
-        <w:rPr>
-          <w:rFonts w:hint="eastAsia"/>
-          <w:sz w:val="30"/>
-          <w:szCs w:val="30"/>
-        </w:rPr>
-        <w:t>级水晶球</w:t>
-      </w:r>
-      <w:r>
-        <w:rPr>
-          <w:rFonts w:hint="eastAsia"/>
-          <w:sz w:val="30"/>
-          <w:szCs w:val="30"/>
-        </w:rPr>
-        <w:t>*2+</w:t>
-      </w:r>
-      <w:r>
-        <w:rPr>
-          <w:rFonts w:hint="eastAsia"/>
-          <w:sz w:val="30"/>
-          <w:szCs w:val="30"/>
-        </w:rPr>
-        <w:t>元气</w:t>
-      </w:r>
-      <w:r>
-        <w:rPr>
-          <w:rFonts w:hint="eastAsia"/>
-          <w:sz w:val="30"/>
-          <w:szCs w:val="30"/>
-        </w:rPr>
-        <w:t>*400+2</w:t>
-      </w:r>
-      <w:r>
-        <w:rPr>
-          <w:rFonts w:hint="eastAsia"/>
-          <w:sz w:val="30"/>
-          <w:szCs w:val="30"/>
-        </w:rPr>
-        <w:t>级及以上王城</w:t>
-      </w:r>
-      <w:r>
-        <w:rPr>
-          <w:rFonts w:hint="eastAsia"/>
-          <w:sz w:val="30"/>
-          <w:szCs w:val="30"/>
-        </w:rPr>
-        <w:t>=2</w:t>
-      </w:r>
-      <w:r>
-        <w:rPr>
-          <w:rFonts w:hint="eastAsia"/>
-          <w:sz w:val="30"/>
-          <w:szCs w:val="30"/>
-        </w:rPr>
-        <w:t>级水晶球</w:t>
-      </w:r>
-      <w:r>
-        <w:rPr>
-          <w:rFonts w:hint="eastAsia"/>
-          <w:sz w:val="30"/>
-          <w:szCs w:val="30"/>
-        </w:rPr>
-        <w:t>*1</w:t>
-      </w:r>
-    </w:p>
-    <w:p>
-      <w:pPr>
-        <w:rPr>
-          <w:sz w:val="30"/>
-          <w:szCs w:val="30"/>
-        </w:rPr>
-      </w:pPr>
-      <w:r>
-        <w:rPr>
-          <w:rFonts w:hint="eastAsia"/>
-          <w:sz w:val="30"/>
-          <w:szCs w:val="30"/>
-        </w:rPr>
-        <w:t>1</w:t>
-      </w:r>
-      <w:r>
-        <w:rPr>
-          <w:rFonts w:hint="eastAsia"/>
-          <w:sz w:val="30"/>
-          <w:szCs w:val="30"/>
-        </w:rPr>
-        <w:t>级水晶球</w:t>
-      </w:r>
-      <w:r>
-        <w:rPr>
-          <w:rFonts w:hint="eastAsia"/>
-          <w:sz w:val="30"/>
-          <w:szCs w:val="30"/>
-        </w:rPr>
-        <w:t>*2+</w:t>
-      </w:r>
-      <w:r>
-        <w:rPr>
-          <w:rFonts w:hint="eastAsia"/>
-          <w:sz w:val="30"/>
-          <w:szCs w:val="30"/>
-        </w:rPr>
-        <w:t>元气</w:t>
-      </w:r>
-      <w:r>
-        <w:rPr>
-          <w:rFonts w:hint="eastAsia"/>
-          <w:sz w:val="30"/>
-          <w:szCs w:val="30"/>
-        </w:rPr>
-        <w:t>*400+3</w:t>
-      </w:r>
-      <w:r>
-        <w:rPr>
-          <w:rFonts w:hint="eastAsia"/>
-          <w:sz w:val="30"/>
-          <w:szCs w:val="30"/>
-        </w:rPr>
-        <w:t>级王城</w:t>
-      </w:r>
-      <w:r>
-        <w:rPr>
-          <w:rFonts w:hint="eastAsia"/>
-          <w:sz w:val="30"/>
-          <w:szCs w:val="30"/>
-        </w:rPr>
-        <w:t>=3</w:t>
-      </w:r>
-      <w:r>
-        <w:rPr>
-          <w:rFonts w:hint="eastAsia"/>
-          <w:sz w:val="30"/>
-          <w:szCs w:val="30"/>
-        </w:rPr>
-        <w:t>级水晶球</w:t>
-      </w:r>
-      <w:r>
-        <w:rPr>
-          <w:rFonts w:hint="eastAsia"/>
-          <w:sz w:val="30"/>
-          <w:szCs w:val="30"/>
-        </w:rPr>
-        <w:t>*1</w:t>
-      </w:r>
-    </w:p>
-    <w:p>
-      <w:pPr>
-        <w:rPr>
-          <w:sz w:val="30"/>
-          <w:szCs w:val="30"/>
-        </w:rPr>
-      </w:pPr>
-      <w:r>
-        <w:rPr>
-          <w:rFonts w:hint="eastAsia"/>
-          <w:sz w:val="30"/>
-          <w:szCs w:val="30"/>
-        </w:rPr>
-        <w:t>3</w:t>
-      </w:r>
-      <w:r>
-        <w:rPr>
-          <w:rFonts w:hint="eastAsia"/>
-          <w:sz w:val="30"/>
-          <w:szCs w:val="30"/>
-        </w:rPr>
-        <w:t>级水晶球</w:t>
-      </w:r>
-      <w:r>
-        <w:rPr>
-          <w:rFonts w:hint="eastAsia"/>
-          <w:sz w:val="30"/>
-          <w:szCs w:val="30"/>
-        </w:rPr>
-        <w:t>=30%</w:t>
-      </w:r>
-    </w:p>
-    <w:p>
-      <w:pPr>
-        <w:rPr>
-          <w:sz w:val="30"/>
-          <w:szCs w:val="30"/>
-        </w:rPr>
-      </w:pPr>
-      <w:r>
-        <w:rPr>
-          <w:rFonts w:hint="eastAsia"/>
-          <w:sz w:val="30"/>
-          <w:szCs w:val="30"/>
-        </w:rPr>
-        <w:t>2</w:t>
-      </w:r>
-      <w:r>
-        <w:rPr>
-          <w:rFonts w:hint="eastAsia"/>
-          <w:sz w:val="30"/>
-          <w:szCs w:val="30"/>
-        </w:rPr>
-        <w:t>级水晶球</w:t>
-      </w:r>
-      <w:r>
-        <w:rPr>
-          <w:rFonts w:hint="eastAsia"/>
-          <w:sz w:val="30"/>
-          <w:szCs w:val="30"/>
-        </w:rPr>
-        <w:t>=20%</w:t>
-      </w:r>
-    </w:p>
-    <w:p>
-      <w:pPr>
-        <w:rPr>
-          <w:sz w:val="30"/>
-          <w:szCs w:val="30"/>
-        </w:rPr>
-      </w:pPr>
-      <w:r>
-        <w:rPr>
-          <w:rFonts w:hint="eastAsia"/>
-          <w:sz w:val="30"/>
-          <w:szCs w:val="30"/>
-        </w:rPr>
-        <w:t>1</w:t>
-      </w:r>
-      <w:r>
-        <w:rPr>
-          <w:rFonts w:hint="eastAsia"/>
-          <w:sz w:val="30"/>
-          <w:szCs w:val="30"/>
-        </w:rPr>
-        <w:t>级水晶球</w:t>
-      </w:r>
-      <w:r>
-        <w:rPr>
-          <w:rFonts w:hint="eastAsia"/>
-          <w:sz w:val="30"/>
-          <w:szCs w:val="30"/>
-        </w:rPr>
-        <w:t>=10%</w:t>
-      </w:r>
-    </w:p>
-    <w:p>
-      <w:pPr>
-        <w:rPr>
-          <w:sz w:val="30"/>
-          <w:szCs w:val="30"/>
-        </w:rPr>
-      </w:pPr>
-      <w:r>
-        <w:rPr>
-          <w:rFonts w:hint="eastAsia"/>
-          <w:sz w:val="30"/>
-          <w:szCs w:val="30"/>
-        </w:rPr>
-        <w:t>相同属性的水晶球效果相乘，例如</w:t>
-      </w:r>
-      <w:r>
-        <w:rPr>
-          <w:rFonts w:hint="eastAsia"/>
-          <w:sz w:val="30"/>
-          <w:szCs w:val="30"/>
-        </w:rPr>
-        <w:t>1</w:t>
-      </w:r>
-      <w:r>
-        <w:rPr>
-          <w:rFonts w:hint="eastAsia"/>
-          <w:sz w:val="30"/>
-          <w:szCs w:val="30"/>
-        </w:rPr>
-        <w:t>级</w:t>
-      </w:r>
-      <w:r>
-        <w:rPr>
-          <w:rFonts w:hint="eastAsia"/>
-          <w:sz w:val="30"/>
-          <w:szCs w:val="30"/>
-        </w:rPr>
-        <w:t>*2=</w:t>
-      </w:r>
-      <w:r>
-        <w:rPr>
-          <w:rFonts w:hint="eastAsia"/>
-          <w:sz w:val="30"/>
-          <w:szCs w:val="30"/>
-        </w:rPr>
-        <w:t>（</w:t>
-      </w:r>
-      <w:r>
-        <w:rPr>
-          <w:rFonts w:hint="eastAsia"/>
-          <w:sz w:val="30"/>
-          <w:szCs w:val="30"/>
-        </w:rPr>
-        <w:t>1+10%</w:t>
-      </w:r>
-      <w:r>
-        <w:rPr>
-          <w:rFonts w:hint="eastAsia"/>
-          <w:sz w:val="30"/>
-          <w:szCs w:val="30"/>
-        </w:rPr>
-        <w:t>）</w:t>
-      </w:r>
-      <w:r>
-        <w:rPr>
-          <w:rFonts w:hint="eastAsia"/>
-          <w:sz w:val="30"/>
-          <w:szCs w:val="30"/>
-          <w:vertAlign w:val="superscript"/>
-        </w:rPr>
-        <w:t>2</w:t>
-      </w:r>
-      <w:r>
-        <w:rPr>
-          <w:rFonts w:hint="eastAsia"/>
-          <w:sz w:val="30"/>
-          <w:szCs w:val="30"/>
-        </w:rPr>
-        <w:t>-1=12.1%</w:t>
-      </w:r>
-      <w:r>
-        <w:rPr>
-          <w:rFonts w:hint="eastAsia"/>
-          <w:sz w:val="30"/>
-          <w:szCs w:val="30"/>
-        </w:rPr>
-        <w:t>，</w:t>
-      </w:r>
-      <w:r>
-        <w:rPr>
-          <w:rFonts w:hint="eastAsia"/>
-          <w:sz w:val="30"/>
-          <w:szCs w:val="30"/>
-        </w:rPr>
-        <w:t>1</w:t>
-      </w:r>
-      <w:r>
-        <w:rPr>
-          <w:rFonts w:hint="eastAsia"/>
-          <w:sz w:val="30"/>
-          <w:szCs w:val="30"/>
-        </w:rPr>
-        <w:t>级</w:t>
-      </w:r>
-      <w:r>
-        <w:rPr>
-          <w:rFonts w:hint="eastAsia"/>
-          <w:sz w:val="30"/>
-          <w:szCs w:val="30"/>
-        </w:rPr>
-        <w:t>*1+2</w:t>
-      </w:r>
-      <w:r>
-        <w:rPr>
-          <w:rFonts w:hint="eastAsia"/>
-          <w:sz w:val="30"/>
-          <w:szCs w:val="30"/>
-        </w:rPr>
-        <w:t>级</w:t>
-      </w:r>
-      <w:r>
-        <w:rPr>
-          <w:rFonts w:hint="eastAsia"/>
-          <w:sz w:val="30"/>
-          <w:szCs w:val="30"/>
-        </w:rPr>
-        <w:t>*1=</w:t>
-      </w:r>
-      <w:r>
-        <w:rPr>
-          <w:rFonts w:hint="eastAsia"/>
-          <w:sz w:val="30"/>
-          <w:szCs w:val="30"/>
-        </w:rPr>
-        <w:t>（</w:t>
-      </w:r>
-      <w:r>
-        <w:rPr>
-          <w:rFonts w:hint="eastAsia"/>
-          <w:sz w:val="30"/>
-          <w:szCs w:val="30"/>
-        </w:rPr>
-        <w:t>1+10%</w:t>
-      </w:r>
-      <w:r>
-        <w:rPr>
-          <w:rFonts w:hint="eastAsia"/>
-          <w:sz w:val="30"/>
-          <w:szCs w:val="30"/>
-        </w:rPr>
-        <w:t>）（</w:t>
-      </w:r>
-      <w:r>
-        <w:rPr>
-          <w:rFonts w:hint="eastAsia"/>
-          <w:sz w:val="30"/>
-          <w:szCs w:val="30"/>
-        </w:rPr>
-        <w:t>1+20%</w:t>
-      </w:r>
-      <w:r>
-        <w:rPr>
-          <w:rFonts w:hint="eastAsia"/>
-          <w:sz w:val="30"/>
-          <w:szCs w:val="30"/>
-        </w:rPr>
-        <w:t>）</w:t>
-      </w:r>
-      <w:r>
-        <w:rPr>
-          <w:rFonts w:hint="eastAsia"/>
-          <w:sz w:val="30"/>
-          <w:szCs w:val="30"/>
-        </w:rPr>
-        <w:t>-1=13.2%</w:t>
+        <w:t>风：敌方物理防御减少</w:t>
+      </w:r>
+    </w:p>
+    <w:p>
+      <w:pPr>
+        <w:rPr>
+          <w:sz w:val="30"/>
+          <w:szCs w:val="30"/>
+        </w:rPr>
+      </w:pPr>
+      <w:r>
+        <w:rPr>
+          <w:rFonts w:hint="eastAsia"/>
+          <w:sz w:val="30"/>
+          <w:szCs w:val="30"/>
+        </w:rPr>
+        <w:t>金：我方物理伤害增加</w:t>
+      </w:r>
+    </w:p>
+    <w:p>
+      <w:pPr>
+        <w:rPr>
+          <w:sz w:val="30"/>
+          <w:szCs w:val="30"/>
+        </w:rPr>
+      </w:pPr>
+      <w:r>
+        <w:rPr>
+          <w:rFonts w:hint="eastAsia"/>
+          <w:sz w:val="30"/>
+          <w:szCs w:val="30"/>
+        </w:rPr>
+        <w:t>属性相克：金</w:t>
+      </w:r>
+      <w:r>
+        <w:rPr>
+          <w:rFonts w:hint="eastAsia"/>
+          <w:sz w:val="30"/>
+          <w:szCs w:val="30"/>
+        </w:rPr>
+        <w:t>-&gt;</w:t>
+      </w:r>
+      <w:r>
+        <w:rPr>
+          <w:rFonts w:hint="eastAsia"/>
+          <w:sz w:val="30"/>
+          <w:szCs w:val="30"/>
+        </w:rPr>
+        <w:t>风</w:t>
+      </w:r>
+      <w:r>
+        <w:rPr>
+          <w:rFonts w:hint="eastAsia"/>
+          <w:sz w:val="30"/>
+          <w:szCs w:val="30"/>
+        </w:rPr>
+        <w:t>-&gt;</w:t>
+      </w:r>
+      <w:r>
+        <w:rPr>
+          <w:rFonts w:hint="eastAsia"/>
+          <w:sz w:val="30"/>
+          <w:szCs w:val="30"/>
+        </w:rPr>
+        <w:t>土</w:t>
+      </w:r>
+      <w:r>
+        <w:rPr>
+          <w:rFonts w:hint="eastAsia"/>
+          <w:sz w:val="30"/>
+          <w:szCs w:val="30"/>
+        </w:rPr>
+        <w:t>-&gt;</w:t>
+      </w:r>
+      <w:r>
+        <w:rPr>
+          <w:rFonts w:hint="eastAsia"/>
+          <w:sz w:val="30"/>
+          <w:szCs w:val="30"/>
+        </w:rPr>
+        <w:t>水</w:t>
+      </w:r>
+      <w:r>
+        <w:rPr>
+          <w:rFonts w:hint="eastAsia"/>
+          <w:sz w:val="30"/>
+          <w:szCs w:val="30"/>
+        </w:rPr>
+        <w:t>-&gt;</w:t>
+      </w:r>
+      <w:r>
+        <w:rPr>
+          <w:rFonts w:hint="eastAsia"/>
+          <w:sz w:val="30"/>
+          <w:szCs w:val="30"/>
+        </w:rPr>
+        <w:t>火</w:t>
+      </w:r>
+      <w:r>
+        <w:rPr>
+          <w:rFonts w:hint="eastAsia"/>
+          <w:sz w:val="30"/>
+          <w:szCs w:val="30"/>
+        </w:rPr>
+        <w:t>-&gt;</w:t>
+      </w:r>
+      <w:r>
+        <w:rPr>
+          <w:rFonts w:hint="eastAsia"/>
+          <w:sz w:val="30"/>
+          <w:szCs w:val="30"/>
+        </w:rPr>
+        <w:t>金，总伤害增加</w:t>
+      </w:r>
+      <w:r>
+        <w:rPr>
+          <w:rFonts w:hint="eastAsia"/>
+          <w:sz w:val="30"/>
+          <w:szCs w:val="30"/>
+        </w:rPr>
+        <w:t>50%</w:t>
+      </w:r>
+      <w:r>
+        <w:rPr>
+          <w:sz w:val="30"/>
+          <w:szCs w:val="30"/>
+        </w:rPr>
+        <w:t xml:space="preserve"> </w:t>
       </w:r>
     </w:p>
     <w:p>
@@ -4679,198 +4851,111 @@
         <w:rPr>
           <w:rFonts w:hint="eastAsia"/>
         </w:rPr>
-        <w:t>属性：</w:t>
-      </w:r>
-    </w:p>
-    <w:p>
-      <w:pPr>
-        <w:rPr>
-          <w:sz w:val="30"/>
-          <w:szCs w:val="30"/>
-        </w:rPr>
-      </w:pPr>
-      <w:r>
-        <w:rPr>
-          <w:rFonts w:hint="eastAsia"/>
-          <w:sz w:val="30"/>
-          <w:szCs w:val="30"/>
-        </w:rPr>
-        <w:t>火：燃烧状态，提供额外伤害</w:t>
-      </w:r>
-    </w:p>
-    <w:p>
-      <w:pPr>
-        <w:rPr>
-          <w:sz w:val="30"/>
-          <w:szCs w:val="30"/>
-        </w:rPr>
-      </w:pPr>
-      <w:r>
-        <w:rPr>
-          <w:rFonts w:hint="eastAsia"/>
-          <w:sz w:val="30"/>
-          <w:szCs w:val="30"/>
-        </w:rPr>
-        <w:t>水：削弱敌方魔法状态</w:t>
-      </w:r>
-    </w:p>
-    <w:p>
-      <w:pPr>
-        <w:rPr>
-          <w:sz w:val="30"/>
-          <w:szCs w:val="30"/>
-        </w:rPr>
-      </w:pPr>
-      <w:r>
-        <w:rPr>
-          <w:rFonts w:hint="eastAsia"/>
-          <w:sz w:val="30"/>
-          <w:szCs w:val="30"/>
-        </w:rPr>
-        <w:t>土：提高我方魔法状态</w:t>
-      </w:r>
-    </w:p>
-    <w:p>
-      <w:pPr>
-        <w:rPr>
-          <w:sz w:val="30"/>
-          <w:szCs w:val="30"/>
-        </w:rPr>
-      </w:pPr>
-      <w:r>
-        <w:rPr>
-          <w:rFonts w:hint="eastAsia"/>
-          <w:sz w:val="30"/>
-          <w:szCs w:val="30"/>
-        </w:rPr>
-        <w:t>风：敌方物理防御减少</w:t>
-      </w:r>
-    </w:p>
-    <w:p>
-      <w:pPr>
-        <w:rPr>
-          <w:sz w:val="30"/>
-          <w:szCs w:val="30"/>
-        </w:rPr>
-      </w:pPr>
-      <w:r>
-        <w:rPr>
-          <w:rFonts w:hint="eastAsia"/>
-          <w:sz w:val="30"/>
-          <w:szCs w:val="30"/>
-        </w:rPr>
-        <w:t>金：我方物理伤害增加</w:t>
-      </w:r>
-    </w:p>
-    <w:p>
-      <w:pPr>
-        <w:rPr>
-          <w:sz w:val="30"/>
-          <w:szCs w:val="30"/>
-        </w:rPr>
-      </w:pPr>
-      <w:r>
-        <w:rPr>
-          <w:rFonts w:hint="eastAsia"/>
-          <w:sz w:val="30"/>
-          <w:szCs w:val="30"/>
-        </w:rPr>
-        <w:t>属性相克：金</w:t>
-      </w:r>
-      <w:r>
-        <w:rPr>
-          <w:rFonts w:hint="eastAsia"/>
-          <w:sz w:val="30"/>
-          <w:szCs w:val="30"/>
-        </w:rPr>
-        <w:t>-&gt;</w:t>
-      </w:r>
-      <w:r>
-        <w:rPr>
-          <w:rFonts w:hint="eastAsia"/>
-          <w:sz w:val="30"/>
-          <w:szCs w:val="30"/>
-        </w:rPr>
-        <w:t>风</w:t>
-      </w:r>
-      <w:r>
-        <w:rPr>
-          <w:rFonts w:hint="eastAsia"/>
-          <w:sz w:val="30"/>
-          <w:szCs w:val="30"/>
-        </w:rPr>
-        <w:t>-&gt;</w:t>
-      </w:r>
-      <w:r>
-        <w:rPr>
-          <w:rFonts w:hint="eastAsia"/>
-          <w:sz w:val="30"/>
-          <w:szCs w:val="30"/>
-        </w:rPr>
-        <w:t>土</w:t>
-      </w:r>
-      <w:r>
-        <w:rPr>
-          <w:rFonts w:hint="eastAsia"/>
-          <w:sz w:val="30"/>
-          <w:szCs w:val="30"/>
-        </w:rPr>
-        <w:t>-&gt;</w:t>
-      </w:r>
-      <w:r>
-        <w:rPr>
-          <w:rFonts w:hint="eastAsia"/>
-          <w:sz w:val="30"/>
-          <w:szCs w:val="30"/>
-        </w:rPr>
-        <w:t>水</w:t>
-      </w:r>
-      <w:r>
-        <w:rPr>
-          <w:rFonts w:hint="eastAsia"/>
-          <w:sz w:val="30"/>
-          <w:szCs w:val="30"/>
-        </w:rPr>
-        <w:t>-&gt;</w:t>
-      </w:r>
-      <w:r>
-        <w:rPr>
-          <w:rFonts w:hint="eastAsia"/>
-          <w:sz w:val="30"/>
-          <w:szCs w:val="30"/>
-        </w:rPr>
-        <w:t>火</w:t>
-      </w:r>
-      <w:r>
-        <w:rPr>
-          <w:rFonts w:hint="eastAsia"/>
-          <w:sz w:val="30"/>
-          <w:szCs w:val="30"/>
-        </w:rPr>
-        <w:t>-&gt;</w:t>
-      </w:r>
-      <w:r>
-        <w:rPr>
-          <w:rFonts w:hint="eastAsia"/>
-          <w:sz w:val="30"/>
-          <w:szCs w:val="30"/>
-        </w:rPr>
-        <w:t>金，总伤害增加</w:t>
-      </w:r>
-      <w:r>
-        <w:rPr>
-          <w:rFonts w:hint="eastAsia"/>
-          <w:sz w:val="30"/>
-          <w:szCs w:val="30"/>
-        </w:rPr>
-        <w:t>50%</w:t>
-      </w:r>
-      <w:r>
-        <w:rPr>
-          <w:sz w:val="30"/>
-          <w:szCs w:val="30"/>
-        </w:rPr>
-        <w:t xml:space="preserve"> </w:t>
+        <w:t>我方角色：</w:t>
+      </w:r>
+    </w:p>
+    <w:p>
+      <w:pPr>
+        <w:rPr>
+          <w:sz w:val="30"/>
+          <w:szCs w:val="30"/>
+        </w:rPr>
+      </w:pPr>
+      <w:r>
+        <w:rPr>
+          <w:rFonts w:hint="eastAsia"/>
+          <w:sz w:val="30"/>
+          <w:szCs w:val="30"/>
+        </w:rPr>
+        <w:t>忍者：远程物理攻击，不能主动带水晶球，移动速度快，生命力低</w:t>
+      </w:r>
+    </w:p>
+    <w:p>
+      <w:pPr>
+        <w:rPr>
+          <w:sz w:val="30"/>
+          <w:szCs w:val="30"/>
+        </w:rPr>
+      </w:pPr>
+      <w:r>
+        <w:rPr>
+          <w:rFonts w:hint="eastAsia"/>
+          <w:sz w:val="30"/>
+          <w:szCs w:val="30"/>
+        </w:rPr>
+        <w:t>勇士：近程物理攻击，不能主动带水晶球，移动速度慢，生命力高</w:t>
+      </w:r>
+    </w:p>
+    <w:p>
+      <w:pPr>
+        <w:rPr>
+          <w:sz w:val="30"/>
+          <w:szCs w:val="30"/>
+        </w:rPr>
+      </w:pPr>
+      <w:r>
+        <w:rPr>
+          <w:rFonts w:hint="eastAsia"/>
+          <w:sz w:val="30"/>
+          <w:szCs w:val="30"/>
+        </w:rPr>
+        <w:t>巫医：不能输出只能给队友回复生命值</w:t>
+      </w:r>
+      <w:r>
+        <w:rPr>
+          <w:rFonts w:hint="eastAsia"/>
+          <w:sz w:val="30"/>
+          <w:szCs w:val="30"/>
+        </w:rPr>
+        <w:t>，可以带水晶球给队友加</w:t>
+      </w:r>
+      <w:r>
+        <w:rPr>
+          <w:rFonts w:hint="eastAsia"/>
+          <w:sz w:val="30"/>
+          <w:szCs w:val="30"/>
+        </w:rPr>
+        <w:t>buff</w:t>
+      </w:r>
+    </w:p>
+    <w:p>
+      <w:pPr>
+        <w:rPr>
+          <w:sz w:val="30"/>
+          <w:szCs w:val="30"/>
+        </w:rPr>
+      </w:pPr>
+      <w:r>
+        <w:rPr>
+          <w:rFonts w:hint="eastAsia"/>
+          <w:sz w:val="30"/>
+          <w:szCs w:val="30"/>
+        </w:rPr>
+        <w:t>法师：</w:t>
+      </w:r>
+      <w:r>
+        <w:rPr>
+          <w:rFonts w:hint="eastAsia"/>
+          <w:sz w:val="30"/>
+          <w:szCs w:val="30"/>
+        </w:rPr>
+        <w:t>远程法术攻击</w:t>
+      </w:r>
+      <w:r>
+        <w:rPr>
+          <w:rFonts w:hint="eastAsia"/>
+          <w:sz w:val="30"/>
+          <w:szCs w:val="30"/>
+        </w:rPr>
+        <w:t>，可以带水晶球给队友加</w:t>
+      </w:r>
+      <w:r>
+        <w:rPr>
+          <w:rFonts w:hint="eastAsia"/>
+          <w:sz w:val="30"/>
+          <w:szCs w:val="30"/>
+        </w:rPr>
+        <w:t>buff</w:t>
       </w:r>
     </w:p>
     <w:p>
@@ -4881,96 +4966,7 @@
         <w:rPr>
           <w:rFonts w:hint="eastAsia"/>
         </w:rPr>
-        <w:t>我方角色：</w:t>
-      </w:r>
-    </w:p>
-    <w:p>
-      <w:pPr>
-        <w:rPr>
-          <w:sz w:val="30"/>
-          <w:szCs w:val="30"/>
-        </w:rPr>
-      </w:pPr>
-      <w:r>
-        <w:rPr>
-          <w:rFonts w:hint="eastAsia"/>
-          <w:sz w:val="30"/>
-          <w:szCs w:val="30"/>
-        </w:rPr>
-        <w:t>忍者：远程物理攻击，不能主动带水晶球，移动速度快，生命力低</w:t>
-      </w:r>
-    </w:p>
-    <w:p>
-      <w:pPr>
-        <w:rPr>
-          <w:sz w:val="30"/>
-          <w:szCs w:val="30"/>
-        </w:rPr>
-      </w:pPr>
-      <w:r>
-        <w:rPr>
-          <w:rFonts w:hint="eastAsia"/>
-          <w:sz w:val="30"/>
-          <w:szCs w:val="30"/>
-        </w:rPr>
-        <w:t>勇士：近程物理攻击，不能主动带水晶球，移动速度慢，生命力</w:t>
-      </w:r>
-      <w:r>
-        <w:rPr>
-          <w:rFonts w:hint="eastAsia"/>
-          <w:sz w:val="30"/>
-          <w:szCs w:val="30"/>
-        </w:rPr>
-        <w:lastRenderedPageBreak/>
-        <w:t>高</w:t>
-      </w:r>
-    </w:p>
-    <w:p>
-      <w:pPr>
-        <w:rPr>
-          <w:sz w:val="30"/>
-          <w:szCs w:val="30"/>
-        </w:rPr>
-      </w:pPr>
-      <w:r>
-        <w:rPr>
-          <w:rFonts w:hint="eastAsia"/>
-          <w:sz w:val="30"/>
-          <w:szCs w:val="30"/>
-        </w:rPr>
-        <w:t>巫医：不能输出只能奶，可以带水晶球给队友加</w:t>
-      </w:r>
-      <w:r>
-        <w:rPr>
-          <w:rFonts w:hint="eastAsia"/>
-          <w:sz w:val="30"/>
-          <w:szCs w:val="30"/>
-        </w:rPr>
-        <w:t>buff</w:t>
-      </w:r>
-    </w:p>
-    <w:p>
-      <w:pPr>
-        <w:rPr>
-          <w:sz w:val="30"/>
-          <w:szCs w:val="30"/>
-        </w:rPr>
-      </w:pPr>
-      <w:r>
-        <w:rPr>
-          <w:rFonts w:hint="eastAsia"/>
-          <w:sz w:val="30"/>
-          <w:szCs w:val="30"/>
-        </w:rPr>
-        <w:t>法师：只能输出不能奶，可以带水晶球给队友加</w:t>
-      </w:r>
-      <w:r>
-        <w:rPr>
-          <w:rFonts w:hint="eastAsia"/>
-          <w:sz w:val="30"/>
-          <w:szCs w:val="30"/>
-        </w:rPr>
-        <w:t>buff</w:t>
+        <w:t>敌方单位：</w:t>
       </w:r>
     </w:p>
     <w:p>
@@ -4981,17 +4977,6 @@
         <w:rPr>
           <w:rFonts w:hint="eastAsia"/>
         </w:rPr>
-        <w:t>敌方单位：</w:t>
-      </w:r>
-    </w:p>
-    <w:p>
-      <w:pPr>
-        <w:pStyle w:val="2"/>
-      </w:pPr>
-      <w:r>
-        <w:rPr>
-          <w:rFonts w:hint="eastAsia"/>
-        </w:rPr>
         <w:t>伤害计算：</w:t>
       </w:r>
     </w:p>
@@ -5157,7 +5142,6 @@
         </w:rPr>
         <w:t>=(</w:t>
       </w:r>
-      <w:proofErr w:type="gramStart"/>
       <w:r>
         <w:rPr>
           <w:rFonts w:hint="eastAsia"/>
@@ -5166,7 +5150,6 @@
         </w:rPr>
         <w:t>物攻</w:t>
       </w:r>
-      <w:proofErr w:type="gramEnd"/>
       <w:r>
         <w:rPr>
           <w:rFonts w:hint="eastAsia"/>
@@ -5260,25 +5243,7 @@
           <w:sz w:val="30"/>
           <w:szCs w:val="30"/>
         </w:rPr>
-        <w:t>怪物</w:t>
-      </w:r>
-      <w:proofErr w:type="gramStart"/>
-      <w:r>
-        <w:rPr>
-          <w:rFonts w:hint="eastAsia"/>
-          <w:sz w:val="30"/>
-          <w:szCs w:val="30"/>
-        </w:rPr>
-        <w:t>物</w:t>
-      </w:r>
-      <w:proofErr w:type="gramEnd"/>
-      <w:r>
-        <w:rPr>
-          <w:rFonts w:hint="eastAsia"/>
-          <w:sz w:val="30"/>
-          <w:szCs w:val="30"/>
-        </w:rPr>
-        <w:t>攻</w:t>
+        <w:t>怪物物攻</w:t>
       </w:r>
       <w:r>
         <w:rPr>
@@ -5399,8 +5364,6 @@
     </w:p>
     <w:p>
       <w:pPr>
-        <w:pStyle w:val="a3"/>
-        <w:ind w:left="750" w:firstLineChars="0" w:firstLine="0"/>
         <w:rPr>
           <w:rFonts w:asciiTheme="majorEastAsia" w:eastAsiaTheme="majorEastAsia" w:hAnsiTheme="majorEastAsia" w:hint="eastAsia"/>
           <w:b/>
@@ -5408,33 +5371,6 @@
           <w:szCs w:val="36"/>
         </w:rPr>
       </w:pPr>
-    </w:p>
-    <w:p>
-      <w:pPr>
-        <w:pStyle w:val="a3"/>
-        <w:numPr>
-          <w:ilvl w:val="0"/>
-          <w:numId w:val="1"/>
-        </w:numPr>
-        <w:ind w:firstLineChars="0"/>
-        <w:rPr>
-          <w:rFonts w:asciiTheme="majorEastAsia" w:eastAsiaTheme="majorEastAsia" w:hAnsiTheme="majorEastAsia" w:hint="eastAsia"/>
-          <w:b/>
-          <w:sz w:val="36"/>
-          <w:szCs w:val="36"/>
-        </w:rPr>
-      </w:pPr>
-      <w:r>
-        <w:rPr>
-          <w:rFonts w:asciiTheme="majorEastAsia" w:eastAsiaTheme="majorEastAsia" w:hAnsiTheme="majorEastAsia"/>
-          <w:b/>
-          <w:sz w:val="36"/>
-          <w:szCs w:val="36"/>
-        </w:rPr>
-        <w:t>游戏玩法介绍</w:t>
-      </w:r>
-      <w:bookmarkStart w:id="0" w:name="_GoBack"/>
-      <w:bookmarkEnd w:id="0"/>
     </w:p>
     <w:sectPr>
       <w:pgSz w:w="11906" w:h="16838"/>
@@ -5446,19 +5382,57 @@
 </w:document>
 </file>
 
+<file path=word/endnotes.xml><?xml version="1.0" encoding="utf-8"?>
+<w:endnotes xmlns:wpc="http://schemas.microsoft.com/office/word/2010/wordprocessingCanvas" xmlns:mc="http://schemas.openxmlformats.org/markup-compatibility/2006" xmlns:o="urn:schemas-microsoft-com:office:office" xmlns:r="http://schemas.openxmlformats.org/officeDocument/2006/relationships" xmlns:m="http://schemas.openxmlformats.org/officeDocument/2006/math" xmlns:v="urn:schemas-microsoft-com:vml" xmlns:wp14="http://schemas.microsoft.com/office/word/2010/wordprocessingDrawing" xmlns:wp="http://schemas.openxmlformats.org/drawingml/2006/wordprocessingDrawing" xmlns:w10="urn:schemas-microsoft-com:office:word" xmlns:w="http://schemas.openxmlformats.org/wordprocessingml/2006/main" xmlns:w14="http://schemas.microsoft.com/office/word/2010/wordml" xmlns:w15="http://schemas.microsoft.com/office/word/2012/wordml" xmlns:wpg="http://schemas.microsoft.com/office/word/2010/wordprocessingGroup" xmlns:wpi="http://schemas.microsoft.com/office/word/2010/wordprocessingInk" xmlns:wne="http://schemas.microsoft.com/office/word/2006/wordml" xmlns:wps="http://schemas.microsoft.com/office/word/2010/wordprocessingShape" mc:Ignorable="w14 w15 wp14">
+  <w:endnote w:type="separator" w:id="-1">
+    <w:p>
+      <w:r>
+        <w:separator/>
+      </w:r>
+    </w:p>
+  </w:endnote>
+  <w:endnote w:type="continuationSeparator" w:id="0">
+    <w:p>
+      <w:r>
+        <w:continuationSeparator/>
+      </w:r>
+    </w:p>
+  </w:endnote>
+</w:endnotes>
+</file>
+
+<file path=word/footnotes.xml><?xml version="1.0" encoding="utf-8"?>
+<w:footnotes xmlns:wpc="http://schemas.microsoft.com/office/word/2010/wordprocessingCanvas" xmlns:mc="http://schemas.openxmlformats.org/markup-compatibility/2006" xmlns:o="urn:schemas-microsoft-com:office:office" xmlns:r="http://schemas.openxmlformats.org/officeDocument/2006/relationships" xmlns:m="http://schemas.openxmlformats.org/officeDocument/2006/math" xmlns:v="urn:schemas-microsoft-com:vml" xmlns:wp14="http://schemas.microsoft.com/office/word/2010/wordprocessingDrawing" xmlns:wp="http://schemas.openxmlformats.org/drawingml/2006/wordprocessingDrawing" xmlns:w10="urn:schemas-microsoft-com:office:word" xmlns:w="http://schemas.openxmlformats.org/wordprocessingml/2006/main" xmlns:w14="http://schemas.microsoft.com/office/word/2010/wordml" xmlns:w15="http://schemas.microsoft.com/office/word/2012/wordml" xmlns:wpg="http://schemas.microsoft.com/office/word/2010/wordprocessingGroup" xmlns:wpi="http://schemas.microsoft.com/office/word/2010/wordprocessingInk" xmlns:wne="http://schemas.microsoft.com/office/word/2006/wordml" xmlns:wps="http://schemas.microsoft.com/office/word/2010/wordprocessingShape" mc:Ignorable="w14 w15 wp14">
+  <w:footnote w:type="separator" w:id="-1">
+    <w:p>
+      <w:r>
+        <w:separator/>
+      </w:r>
+    </w:p>
+  </w:footnote>
+  <w:footnote w:type="continuationSeparator" w:id="0">
+    <w:p>
+      <w:r>
+        <w:continuationSeparator/>
+      </w:r>
+    </w:p>
+  </w:footnote>
+</w:footnotes>
+</file>
+
 <file path=word/numbering.xml><?xml version="1.0" encoding="utf-8"?>
 <w:numbering xmlns:wpc="http://schemas.microsoft.com/office/word/2010/wordprocessingCanvas" xmlns:mc="http://schemas.openxmlformats.org/markup-compatibility/2006" xmlns:o="urn:schemas-microsoft-com:office:office" xmlns:r="http://schemas.openxmlformats.org/officeDocument/2006/relationships" xmlns:m="http://schemas.openxmlformats.org/officeDocument/2006/math" xmlns:v="urn:schemas-microsoft-com:vml" xmlns:wp14="http://schemas.microsoft.com/office/word/2010/wordprocessingDrawing" xmlns:wp="http://schemas.openxmlformats.org/drawingml/2006/wordprocessingDrawing" xmlns:w10="urn:schemas-microsoft-com:office:word" xmlns:w="http://schemas.openxmlformats.org/wordprocessingml/2006/main" xmlns:w14="http://schemas.microsoft.com/office/word/2010/wordml" xmlns:w15="http://schemas.microsoft.com/office/word/2012/wordml" xmlns:wpg="http://schemas.microsoft.com/office/word/2010/wordprocessingGroup" xmlns:wpi="http://schemas.microsoft.com/office/word/2010/wordprocessingInk" xmlns:wne="http://schemas.microsoft.com/office/word/2006/wordml" xmlns:wps="http://schemas.microsoft.com/office/word/2010/wordprocessingShape" mc:Ignorable="w14 w15 wp14">
   <w:abstractNum w:abstractNumId="0" w15:restartNumberingAfterBreak="0">
-    <w:nsid w:val="55572079"/>
+    <w:nsid w:val="2C447AEF"/>
     <w:multiLevelType w:val="hybridMultilevel"/>
-    <w:tmpl w:val="8A3CB802"/>
-    <w:lvl w:ilvl="0" w:tplc="492A5738">
+    <w:tmpl w:val="C8EA45CC"/>
+    <w:lvl w:ilvl="0" w:tplc="5A2E2BD4">
       <w:start w:val="1"/>
-      <w:numFmt w:val="japaneseCounting"/>
-      <w:lvlText w:val="%1．"/>
+      <w:numFmt w:val="decimal"/>
+      <w:lvlText w:val="（%1）"/>
       <w:lvlJc w:val="left"/>
       <w:pPr>
-        <w:ind w:left="750" w:hanging="750"/>
+        <w:ind w:left="1080" w:hanging="1080"/>
       </w:pPr>
       <w:rPr>
         <w:rFonts w:hint="default"/>
@@ -5538,6 +5512,95 @@
     </w:lvl>
   </w:abstractNum>
   <w:abstractNum w:abstractNumId="1" w15:restartNumberingAfterBreak="0">
+    <w:nsid w:val="55572079"/>
+    <w:multiLevelType w:val="hybridMultilevel"/>
+    <w:tmpl w:val="8A3CB802"/>
+    <w:lvl w:ilvl="0" w:tplc="492A5738">
+      <w:start w:val="1"/>
+      <w:numFmt w:val="japaneseCounting"/>
+      <w:lvlText w:val="%1．"/>
+      <w:lvlJc w:val="left"/>
+      <w:pPr>
+        <w:ind w:left="750" w:hanging="750"/>
+      </w:pPr>
+      <w:rPr>
+        <w:rFonts w:hint="default"/>
+      </w:rPr>
+    </w:lvl>
+    <w:lvl w:ilvl="1" w:tplc="04090019" w:tentative="1">
+      <w:start w:val="1"/>
+      <w:numFmt w:val="lowerLetter"/>
+      <w:lvlText w:val="%2)"/>
+      <w:lvlJc w:val="left"/>
+      <w:pPr>
+        <w:ind w:left="840" w:hanging="420"/>
+      </w:pPr>
+    </w:lvl>
+    <w:lvl w:ilvl="2" w:tplc="0409001B" w:tentative="1">
+      <w:start w:val="1"/>
+      <w:numFmt w:val="lowerRoman"/>
+      <w:lvlText w:val="%3."/>
+      <w:lvlJc w:val="right"/>
+      <w:pPr>
+        <w:ind w:left="1260" w:hanging="420"/>
+      </w:pPr>
+    </w:lvl>
+    <w:lvl w:ilvl="3" w:tplc="0409000F" w:tentative="1">
+      <w:start w:val="1"/>
+      <w:numFmt w:val="decimal"/>
+      <w:lvlText w:val="%4."/>
+      <w:lvlJc w:val="left"/>
+      <w:pPr>
+        <w:ind w:left="1680" w:hanging="420"/>
+      </w:pPr>
+    </w:lvl>
+    <w:lvl w:ilvl="4" w:tplc="04090019" w:tentative="1">
+      <w:start w:val="1"/>
+      <w:numFmt w:val="lowerLetter"/>
+      <w:lvlText w:val="%5)"/>
+      <w:lvlJc w:val="left"/>
+      <w:pPr>
+        <w:ind w:left="2100" w:hanging="420"/>
+      </w:pPr>
+    </w:lvl>
+    <w:lvl w:ilvl="5" w:tplc="0409001B" w:tentative="1">
+      <w:start w:val="1"/>
+      <w:numFmt w:val="lowerRoman"/>
+      <w:lvlText w:val="%6."/>
+      <w:lvlJc w:val="right"/>
+      <w:pPr>
+        <w:ind w:left="2520" w:hanging="420"/>
+      </w:pPr>
+    </w:lvl>
+    <w:lvl w:ilvl="6" w:tplc="0409000F" w:tentative="1">
+      <w:start w:val="1"/>
+      <w:numFmt w:val="decimal"/>
+      <w:lvlText w:val="%7."/>
+      <w:lvlJc w:val="left"/>
+      <w:pPr>
+        <w:ind w:left="2940" w:hanging="420"/>
+      </w:pPr>
+    </w:lvl>
+    <w:lvl w:ilvl="7" w:tplc="04090019" w:tentative="1">
+      <w:start w:val="1"/>
+      <w:numFmt w:val="lowerLetter"/>
+      <w:lvlText w:val="%8)"/>
+      <w:lvlJc w:val="left"/>
+      <w:pPr>
+        <w:ind w:left="3360" w:hanging="420"/>
+      </w:pPr>
+    </w:lvl>
+    <w:lvl w:ilvl="8" w:tplc="0409001B" w:tentative="1">
+      <w:start w:val="1"/>
+      <w:numFmt w:val="lowerRoman"/>
+      <w:lvlText w:val="%9."/>
+      <w:lvlJc w:val="right"/>
+      <w:pPr>
+        <w:ind w:left="3780" w:hanging="420"/>
+      </w:pPr>
+    </w:lvl>
+  </w:abstractNum>
+  <w:abstractNum w:abstractNumId="2" w15:restartNumberingAfterBreak="0">
     <w:nsid w:val="782F04C4"/>
     <w:multiLevelType w:val="hybridMultilevel"/>
     <w:tmpl w:val="1424FF82"/>
@@ -5628,10 +5691,13 @@
     </w:lvl>
   </w:abstractNum>
   <w:num w:numId="1">
-    <w:abstractNumId w:val="0"/>
+    <w:abstractNumId w:val="1"/>
   </w:num>
   <w:num w:numId="2">
-    <w:abstractNumId w:val="1"/>
+    <w:abstractNumId w:val="2"/>
+  </w:num>
+  <w:num w:numId="3">
+    <w:abstractNumId w:val="0"/>
   </w:num>
 </w:numbering>
 </file>
@@ -6157,6 +6223,71 @@
       </w:tblBorders>
     </w:tblPr>
   </w:style>
+  <w:style w:type="paragraph" w:styleId="a5">
+    <w:name w:val="header"/>
+    <w:basedOn w:val="a"/>
+    <w:link w:val="Char"/>
+    <w:uiPriority w:val="99"/>
+    <w:unhideWhenUsed/>
+    <w:rsid w:val="00CD4940"/>
+    <w:pPr>
+      <w:pBdr>
+        <w:bottom w:val="single" w:sz="6" w:space="1" w:color="auto"/>
+      </w:pBdr>
+      <w:tabs>
+        <w:tab w:val="center" w:pos="4153"/>
+        <w:tab w:val="right" w:pos="8306"/>
+      </w:tabs>
+      <w:snapToGrid w:val="0"/>
+      <w:jc w:val="center"/>
+    </w:pPr>
+    <w:rPr>
+      <w:sz w:val="18"/>
+      <w:szCs w:val="18"/>
+    </w:rPr>
+  </w:style>
+  <w:style w:type="character" w:customStyle="1" w:styleId="Char">
+    <w:name w:val="页眉 Char"/>
+    <w:basedOn w:val="a0"/>
+    <w:link w:val="a5"/>
+    <w:uiPriority w:val="99"/>
+    <w:rsid w:val="00CD4940"/>
+    <w:rPr>
+      <w:sz w:val="18"/>
+      <w:szCs w:val="18"/>
+    </w:rPr>
+  </w:style>
+  <w:style w:type="paragraph" w:styleId="a6">
+    <w:name w:val="footer"/>
+    <w:basedOn w:val="a"/>
+    <w:link w:val="Char0"/>
+    <w:uiPriority w:val="99"/>
+    <w:unhideWhenUsed/>
+    <w:rsid w:val="00CD4940"/>
+    <w:pPr>
+      <w:tabs>
+        <w:tab w:val="center" w:pos="4153"/>
+        <w:tab w:val="right" w:pos="8306"/>
+      </w:tabs>
+      <w:snapToGrid w:val="0"/>
+      <w:jc w:val="left"/>
+    </w:pPr>
+    <w:rPr>
+      <w:sz w:val="18"/>
+      <w:szCs w:val="18"/>
+    </w:rPr>
+  </w:style>
+  <w:style w:type="character" w:customStyle="1" w:styleId="Char0">
+    <w:name w:val="页脚 Char"/>
+    <w:basedOn w:val="a0"/>
+    <w:link w:val="a6"/>
+    <w:uiPriority w:val="99"/>
+    <w:rsid w:val="00CD4940"/>
+    <w:rPr>
+      <w:sz w:val="18"/>
+      <w:szCs w:val="18"/>
+    </w:rPr>
+  </w:style>
 </w:styles>
 </file>
 

</xml_diff>